<commit_message>
Verificar y finalizar la Lista de Historia de Usuarios
Verificar y finalizar la Lista de Historia de Usuarios
</commit_message>
<xml_diff>
--- a/Desarrollo/MP/Análisis/MP-LHU.docx
+++ b/Desarrollo/MP/Análisis/MP-LHU.docx
@@ -1,7 +1,7 @@
 
 <file path=word/document.xml><?xml version="1.0" encoding="utf-8"?>
 <w:document xmlns:wpc="http://schemas.microsoft.com/office/word/2010/wordprocessingCanvas" xmlns:cx="http://schemas.microsoft.com/office/drawing/2014/chartex" xmlns:cx1="http://schemas.microsoft.com/office/drawing/2015/9/8/chartex" xmlns:cx2="http://schemas.microsoft.com/office/drawing/2015/10/21/chartex" xmlns:cx3="http://schemas.microsoft.com/office/drawing/2016/5/9/chartex" xmlns:cx4="http://schemas.microsoft.com/office/drawing/2016/5/10/chartex" xmlns:cx5="http://schemas.microsoft.com/office/drawing/2016/5/11/chartex" xmlns:cx6="http://schemas.microsoft.com/office/drawing/2016/5/12/chartex" xmlns:cx7="http://schemas.microsoft.com/office/drawing/2016/5/13/chartex" xmlns:cx8="http://schemas.microsoft.com/office/drawing/2016/5/14/chartex" xmlns:mc="http://schemas.openxmlformats.org/markup-compatibility/2006" xmlns:aink="http://schemas.microsoft.com/office/drawing/2016/ink" xmlns:am3d="http://schemas.microsoft.com/office/drawing/2017/model3d" xmlns:o="urn:schemas-microsoft-com:office:office" xmlns:r="http://schemas.openxmlformats.org/officeDocument/2006/relationships" xmlns:m="http://schemas.openxmlformats.org/officeDocument/2006/math" xmlns:v="urn:schemas-microsoft-com:vml" xmlns:wp14="http://schemas.microsoft.com/office/word/2010/wordprocessingDrawing" xmlns:wp="http://schemas.openxmlformats.org/drawingml/2006/wordprocessingDrawing" xmlns:w10="urn:schemas-microsoft-com:office:word" xmlns:w="http://schemas.openxmlformats.org/wordprocessingml/2006/main" xmlns:w14="http://schemas.microsoft.com/office/word/2010/wordml" xmlns:w15="http://schemas.microsoft.com/office/word/2012/wordml" xmlns:w16cex="http://schemas.microsoft.com/office/word/2018/wordml/cex" xmlns:w16cid="http://schemas.microsoft.com/office/word/2016/wordml/cid" xmlns:w16="http://schemas.microsoft.com/office/word/2018/wordml" xmlns:w16sdtdh="http://schemas.microsoft.com/office/word/2020/wordml/sdtdatahash" xmlns:w16se="http://schemas.microsoft.com/office/word/2015/wordml/symex" xmlns:wpg="http://schemas.microsoft.com/office/word/2010/wordprocessingGroup" xmlns:wpi="http://schemas.microsoft.com/office/word/2010/wordprocessingInk" xmlns:wne="http://schemas.microsoft.com/office/word/2006/wordml" xmlns:wps="http://schemas.microsoft.com/office/word/2010/wordprocessingShape" mc:Ignorable="w14 w15 w16se w16cid w16 w16cex w16sdtdh wp14">
-  <w:background w:color="FFFFFF" w:themeColor="background1"/>
+  <w:background w:color="F2F2F2" w:themeColor="background1" w:themeShade="F2"/>
   <w:body>
     <w:p>
       <w:pPr>
@@ -219,28 +219,28 @@
     </w:p>
     <w:p>
       <w:pPr>
-        <w:spacing w:before="240" w:after="240" w:line="360" w:lineRule="auto"/>
+        <w:spacing w:before="240" w:after="240"/>
         <w:jc w:val="center"/>
         <w:rPr>
           <w:b/>
           <w:color w:val="05569F"/>
-          <w:sz w:val="52"/>
-          <w:szCs w:val="52"/>
+          <w:sz w:val="40"/>
+          <w:szCs w:val="40"/>
         </w:rPr>
       </w:pPr>
       <w:r>
         <w:rPr>
           <w:b/>
           <w:color w:val="05569F"/>
-          <w:sz w:val="52"/>
-          <w:szCs w:val="52"/>
+          <w:sz w:val="40"/>
+          <w:szCs w:val="40"/>
         </w:rPr>
         <w:t>SISTEMA DE PLANIFICACIÓN ALIMENTICIA MEAL PLANNER (MP)</w:t>
       </w:r>
     </w:p>
     <w:p>
       <w:pPr>
-        <w:spacing w:before="240" w:after="240" w:line="360" w:lineRule="auto"/>
+        <w:spacing w:before="240" w:line="360" w:lineRule="auto"/>
         <w:jc w:val="center"/>
         <w:rPr>
           <w:b/>
@@ -259,6 +259,48 @@
           <w:szCs w:val="36"/>
         </w:rPr>
         <w:t>Lista de Historias de Usuario (LHU)</w:t>
+      </w:r>
+    </w:p>
+    <w:p>
+      <w:pPr>
+        <w:jc w:val="center"/>
+        <w:rPr>
+          <w:b/>
+          <w:i/>
+          <w:color w:val="000099"/>
+          <w:sz w:val="36"/>
+          <w:szCs w:val="36"/>
+        </w:rPr>
+      </w:pPr>
+      <w:r>
+        <w:rPr>
+          <w:b/>
+          <w:i/>
+          <w:color w:val="000099"/>
+          <w:sz w:val="36"/>
+          <w:szCs w:val="36"/>
+        </w:rPr>
+        <w:t xml:space="preserve">Versión </w:t>
+      </w:r>
+      <w:r>
+        <w:rPr>
+          <w:b/>
+          <w:i/>
+          <w:color w:val="000099"/>
+          <w:sz w:val="36"/>
+          <w:szCs w:val="36"/>
+        </w:rPr>
+        <w:t>2</w:t>
+      </w:r>
+      <w:r>
+        <w:rPr>
+          <w:b/>
+          <w:i/>
+          <w:color w:val="000099"/>
+          <w:sz w:val="36"/>
+          <w:szCs w:val="36"/>
+        </w:rPr>
+        <w:t>.0</w:t>
       </w:r>
     </w:p>
     <w:p>
@@ -540,21 +582,12 @@
           <w:szCs w:val="24"/>
         </w:rPr>
       </w:pPr>
-      <w:proofErr w:type="spellStart"/>
       <w:r>
         <w:rPr>
           <w:sz w:val="24"/>
           <w:szCs w:val="24"/>
         </w:rPr>
-        <w:t>Huarhuachi</w:t>
-      </w:r>
-      <w:proofErr w:type="spellEnd"/>
-      <w:r>
-        <w:rPr>
-          <w:sz w:val="24"/>
-          <w:szCs w:val="24"/>
-        </w:rPr>
-        <w:t xml:space="preserve"> Ortega, Andrea Mariana</w:t>
+        <w:t>Huarhuachi Ortega, Andrea Mariana</w:t>
       </w:r>
       <w:r>
         <w:rPr>
@@ -600,17 +633,8 @@
           <w:sz w:val="24"/>
           <w:szCs w:val="24"/>
         </w:rPr>
-        <w:t xml:space="preserve">Palacios Barrutia, Jeanpiere </w:t>
+        <w:t>Palacios Barrutia, Jeanpiere Julian</w:t>
       </w:r>
-      <w:proofErr w:type="spellStart"/>
-      <w:r>
-        <w:rPr>
-          <w:sz w:val="24"/>
-          <w:szCs w:val="24"/>
-        </w:rPr>
-        <w:t>Julian</w:t>
-      </w:r>
-      <w:proofErr w:type="spellEnd"/>
       <w:r>
         <w:rPr>
           <w:sz w:val="24"/>
@@ -655,17 +679,8 @@
           <w:sz w:val="24"/>
           <w:szCs w:val="24"/>
         </w:rPr>
-        <w:t xml:space="preserve">Rojas Villanueva, Paula </w:t>
+        <w:t>Rojas Villanueva, Paula Elianne</w:t>
       </w:r>
-      <w:proofErr w:type="spellStart"/>
-      <w:r>
-        <w:rPr>
-          <w:sz w:val="24"/>
-          <w:szCs w:val="24"/>
-        </w:rPr>
-        <w:t>Elianne</w:t>
-      </w:r>
-      <w:proofErr w:type="spellEnd"/>
       <w:r>
         <w:rPr>
           <w:sz w:val="24"/>
@@ -849,6 +864,812 @@
     </w:p>
     <w:p>
       <w:pPr>
+        <w:spacing w:before="240" w:after="240"/>
+        <w:jc w:val="center"/>
+        <w:rPr>
+          <w:b/>
+          <w:color w:val="05569F"/>
+          <w:sz w:val="48"/>
+          <w:szCs w:val="48"/>
+        </w:rPr>
+      </w:pPr>
+      <w:bookmarkStart w:id="0" w:name="_k3a9m5ooas26" w:colFirst="0" w:colLast="0"/>
+      <w:bookmarkEnd w:id="0"/>
+    </w:p>
+    <w:p>
+      <w:pPr>
+        <w:spacing w:before="240" w:after="240"/>
+        <w:jc w:val="center"/>
+        <w:rPr>
+          <w:b/>
+          <w:color w:val="05569F"/>
+          <w:sz w:val="48"/>
+          <w:szCs w:val="48"/>
+        </w:rPr>
+      </w:pPr>
+      <w:r>
+        <w:rPr>
+          <w:b/>
+          <w:color w:val="05569F"/>
+          <w:sz w:val="48"/>
+          <w:szCs w:val="48"/>
+        </w:rPr>
+        <w:t>HISTORIAL DE CAMBIOS</w:t>
+      </w:r>
+    </w:p>
+    <w:p>
+      <w:pPr>
+        <w:spacing w:before="240" w:after="240"/>
+        <w:jc w:val="center"/>
+        <w:rPr>
+          <w:b/>
+          <w:color w:val="0E006F"/>
+          <w:sz w:val="48"/>
+          <w:szCs w:val="48"/>
+        </w:rPr>
+      </w:pPr>
+    </w:p>
+    <w:tbl>
+      <w:tblPr>
+        <w:tblW w:w="8955" w:type="dxa"/>
+        <w:tblBorders>
+          <w:top w:val="single" w:sz="4" w:space="0" w:color="0779E4"/>
+          <w:left w:val="single" w:sz="4" w:space="0" w:color="0779E4"/>
+          <w:bottom w:val="single" w:sz="4" w:space="0" w:color="0779E4"/>
+          <w:right w:val="single" w:sz="4" w:space="0" w:color="0779E4"/>
+          <w:insideH w:val="single" w:sz="4" w:space="0" w:color="0779E4"/>
+          <w:insideV w:val="single" w:sz="4" w:space="0" w:color="0779E4"/>
+        </w:tblBorders>
+        <w:tblLayout w:type="fixed"/>
+        <w:tblLook w:val="0600" w:firstRow="0" w:lastRow="0" w:firstColumn="0" w:lastColumn="0" w:noHBand="1" w:noVBand="1"/>
+      </w:tblPr>
+      <w:tblGrid>
+        <w:gridCol w:w="1124"/>
+        <w:gridCol w:w="3124"/>
+        <w:gridCol w:w="3539"/>
+        <w:gridCol w:w="1168"/>
+      </w:tblGrid>
+      <w:tr>
+        <w:trPr>
+          <w:trHeight w:val="386"/>
+        </w:trPr>
+        <w:tc>
+          <w:tcPr>
+            <w:tcW w:w="1124" w:type="dxa"/>
+            <w:shd w:val="clear" w:color="auto" w:fill="28C3D4"/>
+            <w:tcMar>
+              <w:top w:w="100" w:type="dxa"/>
+              <w:left w:w="100" w:type="dxa"/>
+              <w:bottom w:w="100" w:type="dxa"/>
+              <w:right w:w="100" w:type="dxa"/>
+            </w:tcMar>
+          </w:tcPr>
+          <w:p>
+            <w:pPr>
+              <w:spacing w:before="240" w:after="240"/>
+              <w:jc w:val="center"/>
+              <w:rPr>
+                <w:b/>
+                <w:color w:val="000000" w:themeColor="text1"/>
+                <w:sz w:val="24"/>
+                <w:szCs w:val="24"/>
+              </w:rPr>
+            </w:pPr>
+            <w:r>
+              <w:rPr>
+                <w:b/>
+                <w:color w:val="000000" w:themeColor="text1"/>
+                <w:sz w:val="24"/>
+                <w:szCs w:val="24"/>
+              </w:rPr>
+              <w:t>Versión</w:t>
+            </w:r>
+          </w:p>
+        </w:tc>
+        <w:tc>
+          <w:tcPr>
+            <w:tcW w:w="3124" w:type="dxa"/>
+            <w:shd w:val="clear" w:color="auto" w:fill="28C3D4"/>
+            <w:tcMar>
+              <w:top w:w="100" w:type="dxa"/>
+              <w:left w:w="100" w:type="dxa"/>
+              <w:bottom w:w="100" w:type="dxa"/>
+              <w:right w:w="100" w:type="dxa"/>
+            </w:tcMar>
+          </w:tcPr>
+          <w:p>
+            <w:pPr>
+              <w:spacing w:before="240" w:after="240"/>
+              <w:ind w:right="20"/>
+              <w:jc w:val="center"/>
+              <w:rPr>
+                <w:b/>
+                <w:color w:val="000000" w:themeColor="text1"/>
+                <w:sz w:val="24"/>
+                <w:szCs w:val="24"/>
+              </w:rPr>
+            </w:pPr>
+            <w:r>
+              <w:rPr>
+                <w:b/>
+                <w:color w:val="000000" w:themeColor="text1"/>
+                <w:sz w:val="24"/>
+                <w:szCs w:val="24"/>
+              </w:rPr>
+              <w:t>Autor(es)</w:t>
+            </w:r>
+          </w:p>
+        </w:tc>
+        <w:tc>
+          <w:tcPr>
+            <w:tcW w:w="3539" w:type="dxa"/>
+            <w:shd w:val="clear" w:color="auto" w:fill="28C3D4"/>
+            <w:tcMar>
+              <w:top w:w="100" w:type="dxa"/>
+              <w:left w:w="100" w:type="dxa"/>
+              <w:bottom w:w="100" w:type="dxa"/>
+              <w:right w:w="100" w:type="dxa"/>
+            </w:tcMar>
+          </w:tcPr>
+          <w:p>
+            <w:pPr>
+              <w:spacing w:before="240" w:after="240"/>
+              <w:ind w:left="240"/>
+              <w:jc w:val="center"/>
+              <w:rPr>
+                <w:b/>
+                <w:color w:val="000000" w:themeColor="text1"/>
+                <w:sz w:val="24"/>
+                <w:szCs w:val="24"/>
+              </w:rPr>
+            </w:pPr>
+            <w:r>
+              <w:rPr>
+                <w:b/>
+                <w:color w:val="000000" w:themeColor="text1"/>
+                <w:sz w:val="24"/>
+                <w:szCs w:val="24"/>
+              </w:rPr>
+              <w:t>Descripción</w:t>
+            </w:r>
+          </w:p>
+        </w:tc>
+        <w:tc>
+          <w:tcPr>
+            <w:tcW w:w="1168" w:type="dxa"/>
+            <w:shd w:val="clear" w:color="auto" w:fill="28C3D4"/>
+            <w:tcMar>
+              <w:top w:w="100" w:type="dxa"/>
+              <w:left w:w="100" w:type="dxa"/>
+              <w:bottom w:w="100" w:type="dxa"/>
+              <w:right w:w="100" w:type="dxa"/>
+            </w:tcMar>
+          </w:tcPr>
+          <w:p>
+            <w:pPr>
+              <w:spacing w:before="240" w:after="240"/>
+              <w:ind w:right="20"/>
+              <w:jc w:val="center"/>
+              <w:rPr>
+                <w:b/>
+                <w:color w:val="000000" w:themeColor="text1"/>
+                <w:sz w:val="24"/>
+                <w:szCs w:val="24"/>
+              </w:rPr>
+            </w:pPr>
+            <w:r>
+              <w:rPr>
+                <w:b/>
+                <w:color w:val="000000" w:themeColor="text1"/>
+                <w:sz w:val="24"/>
+                <w:szCs w:val="24"/>
+              </w:rPr>
+              <w:t>Fecha</w:t>
+            </w:r>
+          </w:p>
+        </w:tc>
+      </w:tr>
+      <w:tr>
+        <w:trPr>
+          <w:trHeight w:val="1518"/>
+        </w:trPr>
+        <w:tc>
+          <w:tcPr>
+            <w:tcW w:w="1124" w:type="dxa"/>
+            <w:shd w:val="clear" w:color="auto" w:fill="AEE7E8"/>
+            <w:tcMar>
+              <w:top w:w="100" w:type="dxa"/>
+              <w:left w:w="100" w:type="dxa"/>
+              <w:bottom w:w="100" w:type="dxa"/>
+              <w:right w:w="100" w:type="dxa"/>
+            </w:tcMar>
+            <w:vAlign w:val="center"/>
+          </w:tcPr>
+          <w:p>
+            <w:pPr>
+              <w:spacing w:before="240" w:after="240"/>
+              <w:jc w:val="center"/>
+              <w:rPr>
+                <w:b/>
+                <w:i/>
+                <w:sz w:val="24"/>
+                <w:szCs w:val="24"/>
+              </w:rPr>
+            </w:pPr>
+            <w:r>
+              <w:rPr>
+                <w:b/>
+                <w:i/>
+                <w:sz w:val="24"/>
+                <w:szCs w:val="24"/>
+              </w:rPr>
+              <w:t>1.0</w:t>
+            </w:r>
+          </w:p>
+        </w:tc>
+        <w:tc>
+          <w:tcPr>
+            <w:tcW w:w="3124" w:type="dxa"/>
+            <w:shd w:val="clear" w:color="auto" w:fill="FAFDCB"/>
+            <w:tcMar>
+              <w:top w:w="100" w:type="dxa"/>
+              <w:left w:w="100" w:type="dxa"/>
+              <w:bottom w:w="100" w:type="dxa"/>
+              <w:right w:w="100" w:type="dxa"/>
+            </w:tcMar>
+            <w:vAlign w:val="center"/>
+          </w:tcPr>
+          <w:p>
+            <w:pPr>
+              <w:spacing w:after="200" w:line="240" w:lineRule="auto"/>
+              <w:ind w:right="20"/>
+              <w:jc w:val="center"/>
+              <w:rPr>
+                <w:b/>
+                <w:sz w:val="24"/>
+                <w:szCs w:val="24"/>
+              </w:rPr>
+            </w:pPr>
+            <w:r>
+              <w:rPr>
+                <w:b/>
+                <w:sz w:val="24"/>
+                <w:szCs w:val="24"/>
+              </w:rPr>
+              <w:t>EQUIPO 2</w:t>
+            </w:r>
+          </w:p>
+          <w:p>
+            <w:pPr>
+              <w:spacing w:after="200" w:line="240" w:lineRule="auto"/>
+              <w:ind w:right="20"/>
+              <w:jc w:val="center"/>
+              <w:rPr>
+                <w:bCs/>
+                <w:sz w:val="24"/>
+                <w:szCs w:val="24"/>
+              </w:rPr>
+            </w:pPr>
+            <w:r>
+              <w:rPr>
+                <w:bCs/>
+                <w:sz w:val="24"/>
+                <w:szCs w:val="24"/>
+              </w:rPr>
+              <w:t>Arango Quispe, Esmerald</w:t>
+            </w:r>
+            <w:r>
+              <w:rPr>
+                <w:bCs/>
+                <w:sz w:val="24"/>
+                <w:szCs w:val="24"/>
+              </w:rPr>
+              <w:t>a</w:t>
+            </w:r>
+          </w:p>
+          <w:p>
+            <w:pPr>
+              <w:spacing w:after="200" w:line="240" w:lineRule="auto"/>
+              <w:ind w:right="20"/>
+              <w:jc w:val="center"/>
+              <w:rPr>
+                <w:b/>
+                <w:sz w:val="24"/>
+                <w:szCs w:val="24"/>
+              </w:rPr>
+            </w:pPr>
+            <w:r>
+              <w:rPr>
+                <w:bCs/>
+                <w:sz w:val="24"/>
+                <w:szCs w:val="24"/>
+              </w:rPr>
+              <w:t xml:space="preserve">Torres Talaverano, Luz          </w:t>
+            </w:r>
+          </w:p>
+        </w:tc>
+        <w:tc>
+          <w:tcPr>
+            <w:tcW w:w="3539" w:type="dxa"/>
+            <w:shd w:val="clear" w:color="auto" w:fill="FAFDCB"/>
+            <w:tcMar>
+              <w:top w:w="100" w:type="dxa"/>
+              <w:left w:w="100" w:type="dxa"/>
+              <w:bottom w:w="100" w:type="dxa"/>
+              <w:right w:w="100" w:type="dxa"/>
+            </w:tcMar>
+            <w:vAlign w:val="center"/>
+          </w:tcPr>
+          <w:p>
+            <w:pPr>
+              <w:pStyle w:val="Prrafodelista"/>
+              <w:widowControl w:val="0"/>
+              <w:numPr>
+                <w:ilvl w:val="0"/>
+                <w:numId w:val="8"/>
+              </w:numPr>
+              <w:spacing w:line="360" w:lineRule="auto"/>
+              <w:jc w:val="both"/>
+              <w:rPr>
+                <w:sz w:val="24"/>
+                <w:szCs w:val="24"/>
+              </w:rPr>
+            </w:pPr>
+            <w:r>
+              <w:rPr>
+                <w:sz w:val="24"/>
+                <w:szCs w:val="24"/>
+              </w:rPr>
+              <w:t>Lista de Historias de Usuario</w:t>
+            </w:r>
+          </w:p>
+          <w:p>
+            <w:pPr>
+              <w:pStyle w:val="Prrafodelista"/>
+              <w:widowControl w:val="0"/>
+              <w:numPr>
+                <w:ilvl w:val="0"/>
+                <w:numId w:val="8"/>
+              </w:numPr>
+              <w:spacing w:line="360" w:lineRule="auto"/>
+              <w:jc w:val="both"/>
+              <w:rPr>
+                <w:sz w:val="24"/>
+                <w:szCs w:val="24"/>
+              </w:rPr>
+            </w:pPr>
+            <w:r>
+              <w:rPr>
+                <w:sz w:val="24"/>
+                <w:szCs w:val="24"/>
+              </w:rPr>
+              <w:t xml:space="preserve">HU_001: </w:t>
+            </w:r>
+            <w:r>
+              <w:rPr>
+                <w:sz w:val="24"/>
+                <w:szCs w:val="24"/>
+              </w:rPr>
+              <w:t>Módulo Información de la Página</w:t>
+            </w:r>
+          </w:p>
+          <w:p>
+            <w:pPr>
+              <w:pStyle w:val="Prrafodelista"/>
+              <w:widowControl w:val="0"/>
+              <w:numPr>
+                <w:ilvl w:val="0"/>
+                <w:numId w:val="8"/>
+              </w:numPr>
+              <w:spacing w:line="360" w:lineRule="auto"/>
+              <w:jc w:val="both"/>
+              <w:rPr>
+                <w:sz w:val="24"/>
+                <w:szCs w:val="24"/>
+              </w:rPr>
+            </w:pPr>
+            <w:r>
+              <w:rPr>
+                <w:sz w:val="24"/>
+                <w:szCs w:val="24"/>
+              </w:rPr>
+              <w:t>HU_00</w:t>
+            </w:r>
+            <w:r>
+              <w:rPr>
+                <w:sz w:val="24"/>
+                <w:szCs w:val="24"/>
+              </w:rPr>
+              <w:t>2</w:t>
+            </w:r>
+            <w:r>
+              <w:rPr>
+                <w:sz w:val="24"/>
+                <w:szCs w:val="24"/>
+              </w:rPr>
+              <w:t xml:space="preserve">: </w:t>
+            </w:r>
+            <w:r>
+              <w:rPr>
+                <w:sz w:val="24"/>
+                <w:szCs w:val="24"/>
+              </w:rPr>
+              <w:t>Módulo Autenticación de Usuario</w:t>
+            </w:r>
+          </w:p>
+          <w:p>
+            <w:pPr>
+              <w:pStyle w:val="Prrafodelista"/>
+              <w:widowControl w:val="0"/>
+              <w:numPr>
+                <w:ilvl w:val="0"/>
+                <w:numId w:val="8"/>
+              </w:numPr>
+              <w:spacing w:line="360" w:lineRule="auto"/>
+              <w:jc w:val="both"/>
+              <w:rPr>
+                <w:sz w:val="24"/>
+                <w:szCs w:val="24"/>
+              </w:rPr>
+            </w:pPr>
+            <w:r>
+              <w:rPr>
+                <w:sz w:val="24"/>
+                <w:szCs w:val="24"/>
+              </w:rPr>
+              <w:t>HU_00</w:t>
+            </w:r>
+            <w:r>
+              <w:rPr>
+                <w:sz w:val="24"/>
+                <w:szCs w:val="24"/>
+              </w:rPr>
+              <w:t>3</w:t>
+            </w:r>
+            <w:r>
+              <w:rPr>
+                <w:sz w:val="24"/>
+                <w:szCs w:val="24"/>
+              </w:rPr>
+              <w:t xml:space="preserve">: </w:t>
+            </w:r>
+            <w:r>
+              <w:rPr>
+                <w:sz w:val="24"/>
+                <w:szCs w:val="24"/>
+              </w:rPr>
+              <w:t>Módulo Usuario Cliente</w:t>
+            </w:r>
+          </w:p>
+        </w:tc>
+        <w:tc>
+          <w:tcPr>
+            <w:tcW w:w="1168" w:type="dxa"/>
+            <w:shd w:val="clear" w:color="auto" w:fill="EFF3C6"/>
+            <w:tcMar>
+              <w:top w:w="100" w:type="dxa"/>
+              <w:left w:w="100" w:type="dxa"/>
+              <w:bottom w:w="100" w:type="dxa"/>
+              <w:right w:w="100" w:type="dxa"/>
+            </w:tcMar>
+            <w:vAlign w:val="center"/>
+          </w:tcPr>
+          <w:p>
+            <w:pPr>
+              <w:spacing w:before="240" w:after="240"/>
+              <w:ind w:right="20"/>
+              <w:jc w:val="center"/>
+              <w:rPr>
+                <w:sz w:val="24"/>
+                <w:szCs w:val="24"/>
+              </w:rPr>
+            </w:pPr>
+            <w:r>
+              <w:rPr>
+                <w:sz w:val="24"/>
+                <w:szCs w:val="24"/>
+              </w:rPr>
+              <w:t>25</w:t>
+            </w:r>
+            <w:r>
+              <w:rPr>
+                <w:sz w:val="24"/>
+                <w:szCs w:val="24"/>
+              </w:rPr>
+              <w:t>.</w:t>
+            </w:r>
+            <w:r>
+              <w:rPr>
+                <w:sz w:val="24"/>
+                <w:szCs w:val="24"/>
+              </w:rPr>
+              <w:t>10</w:t>
+            </w:r>
+            <w:r>
+              <w:rPr>
+                <w:sz w:val="24"/>
+                <w:szCs w:val="24"/>
+              </w:rPr>
+              <w:t>.</w:t>
+            </w:r>
+            <w:r>
+              <w:rPr>
+                <w:sz w:val="24"/>
+                <w:szCs w:val="24"/>
+              </w:rPr>
+              <w:t>21</w:t>
+            </w:r>
+          </w:p>
+        </w:tc>
+      </w:tr>
+      <w:tr>
+        <w:trPr>
+          <w:trHeight w:val="1518"/>
+        </w:trPr>
+        <w:tc>
+          <w:tcPr>
+            <w:tcW w:w="1124" w:type="dxa"/>
+            <w:shd w:val="clear" w:color="auto" w:fill="AEE7E8"/>
+            <w:tcMar>
+              <w:top w:w="100" w:type="dxa"/>
+              <w:left w:w="100" w:type="dxa"/>
+              <w:bottom w:w="100" w:type="dxa"/>
+              <w:right w:w="100" w:type="dxa"/>
+            </w:tcMar>
+            <w:vAlign w:val="center"/>
+          </w:tcPr>
+          <w:p>
+            <w:pPr>
+              <w:spacing w:before="240" w:after="240"/>
+              <w:jc w:val="center"/>
+              <w:rPr>
+                <w:b/>
+                <w:i/>
+                <w:sz w:val="24"/>
+                <w:szCs w:val="24"/>
+              </w:rPr>
+            </w:pPr>
+            <w:r>
+              <w:rPr>
+                <w:b/>
+                <w:i/>
+                <w:sz w:val="24"/>
+                <w:szCs w:val="24"/>
+              </w:rPr>
+              <w:t>2</w:t>
+            </w:r>
+            <w:r>
+              <w:rPr>
+                <w:b/>
+                <w:i/>
+                <w:sz w:val="24"/>
+                <w:szCs w:val="24"/>
+              </w:rPr>
+              <w:t>.0</w:t>
+            </w:r>
+          </w:p>
+        </w:tc>
+        <w:tc>
+          <w:tcPr>
+            <w:tcW w:w="3124" w:type="dxa"/>
+            <w:shd w:val="clear" w:color="auto" w:fill="FAFDCB"/>
+            <w:tcMar>
+              <w:top w:w="100" w:type="dxa"/>
+              <w:left w:w="100" w:type="dxa"/>
+              <w:bottom w:w="100" w:type="dxa"/>
+              <w:right w:w="100" w:type="dxa"/>
+            </w:tcMar>
+            <w:vAlign w:val="center"/>
+          </w:tcPr>
+          <w:p>
+            <w:pPr>
+              <w:spacing w:after="200" w:line="240" w:lineRule="auto"/>
+              <w:ind w:right="20"/>
+              <w:jc w:val="center"/>
+              <w:rPr>
+                <w:b/>
+                <w:sz w:val="24"/>
+                <w:szCs w:val="24"/>
+              </w:rPr>
+            </w:pPr>
+            <w:r>
+              <w:rPr>
+                <w:b/>
+                <w:sz w:val="24"/>
+                <w:szCs w:val="24"/>
+              </w:rPr>
+              <w:t>EQUIPO 2</w:t>
+            </w:r>
+          </w:p>
+          <w:p>
+            <w:pPr>
+              <w:spacing w:after="200" w:line="240" w:lineRule="auto"/>
+              <w:ind w:right="20"/>
+              <w:jc w:val="center"/>
+              <w:rPr>
+                <w:b/>
+                <w:sz w:val="24"/>
+                <w:szCs w:val="24"/>
+              </w:rPr>
+            </w:pPr>
+            <w:r>
+              <w:rPr>
+                <w:bCs/>
+                <w:sz w:val="24"/>
+                <w:szCs w:val="24"/>
+              </w:rPr>
+              <w:t xml:space="preserve">Torres Talaverano, Luz          </w:t>
+            </w:r>
+          </w:p>
+        </w:tc>
+        <w:tc>
+          <w:tcPr>
+            <w:tcW w:w="3539" w:type="dxa"/>
+            <w:shd w:val="clear" w:color="auto" w:fill="FAFDCB"/>
+            <w:tcMar>
+              <w:top w:w="100" w:type="dxa"/>
+              <w:left w:w="100" w:type="dxa"/>
+              <w:bottom w:w="100" w:type="dxa"/>
+              <w:right w:w="100" w:type="dxa"/>
+            </w:tcMar>
+            <w:vAlign w:val="center"/>
+          </w:tcPr>
+          <w:p>
+            <w:pPr>
+              <w:pStyle w:val="Prrafodelista"/>
+              <w:widowControl w:val="0"/>
+              <w:numPr>
+                <w:ilvl w:val="0"/>
+                <w:numId w:val="8"/>
+              </w:numPr>
+              <w:spacing w:line="360" w:lineRule="auto"/>
+              <w:jc w:val="both"/>
+              <w:rPr>
+                <w:sz w:val="24"/>
+                <w:szCs w:val="24"/>
+              </w:rPr>
+            </w:pPr>
+            <w:r>
+              <w:rPr>
+                <w:sz w:val="24"/>
+                <w:szCs w:val="24"/>
+              </w:rPr>
+              <w:t xml:space="preserve">Verificación </w:t>
+            </w:r>
+            <w:r>
+              <w:rPr>
+                <w:sz w:val="24"/>
+                <w:szCs w:val="24"/>
+              </w:rPr>
+              <w:t xml:space="preserve">y Actualización </w:t>
+            </w:r>
+            <w:r>
+              <w:rPr>
+                <w:sz w:val="24"/>
+                <w:szCs w:val="24"/>
+              </w:rPr>
+              <w:t>de los Módulos de Meal Planner</w:t>
+            </w:r>
+          </w:p>
+        </w:tc>
+        <w:tc>
+          <w:tcPr>
+            <w:tcW w:w="1168" w:type="dxa"/>
+            <w:shd w:val="clear" w:color="auto" w:fill="EFF3C6"/>
+            <w:tcMar>
+              <w:top w:w="100" w:type="dxa"/>
+              <w:left w:w="100" w:type="dxa"/>
+              <w:bottom w:w="100" w:type="dxa"/>
+              <w:right w:w="100" w:type="dxa"/>
+            </w:tcMar>
+            <w:vAlign w:val="center"/>
+          </w:tcPr>
+          <w:p>
+            <w:pPr>
+              <w:spacing w:before="240" w:after="240"/>
+              <w:ind w:right="20"/>
+              <w:jc w:val="center"/>
+              <w:rPr>
+                <w:sz w:val="24"/>
+                <w:szCs w:val="24"/>
+              </w:rPr>
+            </w:pPr>
+            <w:r>
+              <w:rPr>
+                <w:sz w:val="24"/>
+                <w:szCs w:val="24"/>
+              </w:rPr>
+              <w:t>25</w:t>
+            </w:r>
+            <w:r>
+              <w:rPr>
+                <w:sz w:val="24"/>
+                <w:szCs w:val="24"/>
+              </w:rPr>
+              <w:t>.</w:t>
+            </w:r>
+            <w:r>
+              <w:rPr>
+                <w:sz w:val="24"/>
+                <w:szCs w:val="24"/>
+              </w:rPr>
+              <w:t>10</w:t>
+            </w:r>
+            <w:r>
+              <w:rPr>
+                <w:sz w:val="24"/>
+                <w:szCs w:val="24"/>
+              </w:rPr>
+              <w:t>.</w:t>
+            </w:r>
+            <w:r>
+              <w:rPr>
+                <w:sz w:val="24"/>
+                <w:szCs w:val="24"/>
+              </w:rPr>
+              <w:t>21</w:t>
+            </w:r>
+          </w:p>
+        </w:tc>
+      </w:tr>
+    </w:tbl>
+    <w:p>
+      <w:pPr>
+        <w:spacing w:before="240" w:after="240"/>
+        <w:rPr>
+          <w:b/>
+          <w:color w:val="0E006F"/>
+          <w:sz w:val="48"/>
+          <w:szCs w:val="48"/>
+        </w:rPr>
+      </w:pPr>
+    </w:p>
+    <w:p>
+      <w:pPr>
+        <w:spacing w:before="240" w:after="240"/>
+        <w:rPr>
+          <w:b/>
+          <w:color w:val="0E006F"/>
+          <w:sz w:val="48"/>
+          <w:szCs w:val="48"/>
+        </w:rPr>
+      </w:pPr>
+    </w:p>
+    <w:p>
+      <w:pPr>
+        <w:spacing w:before="240" w:after="240"/>
+        <w:rPr>
+          <w:b/>
+          <w:color w:val="0E006F"/>
+          <w:sz w:val="48"/>
+          <w:szCs w:val="48"/>
+        </w:rPr>
+      </w:pPr>
+    </w:p>
+    <w:p>
+      <w:pPr>
+        <w:spacing w:before="240" w:after="240"/>
+        <w:rPr>
+          <w:b/>
+          <w:color w:val="0E006F"/>
+          <w:sz w:val="48"/>
+          <w:szCs w:val="48"/>
+        </w:rPr>
+      </w:pPr>
+    </w:p>
+    <w:p>
+      <w:pPr>
+        <w:spacing w:before="240" w:after="240"/>
+        <w:rPr>
+          <w:b/>
+          <w:color w:val="0E006F"/>
+          <w:sz w:val="48"/>
+          <w:szCs w:val="48"/>
+        </w:rPr>
+      </w:pPr>
+    </w:p>
+    <w:p>
+      <w:pPr>
         <w:pStyle w:val="Ttulo"/>
         <w:spacing w:before="240" w:after="240" w:line="360" w:lineRule="auto"/>
         <w:jc w:val="center"/>
@@ -859,8 +1680,6 @@
           <w:szCs w:val="40"/>
         </w:rPr>
       </w:pPr>
-      <w:bookmarkStart w:id="0" w:name="_k3a9m5ooas26" w:colFirst="0" w:colLast="0"/>
-      <w:bookmarkEnd w:id="0"/>
       <w:r>
         <w:rPr>
           <w:b/>
@@ -905,7 +1724,7 @@
           <w:r>
             <w:fldChar w:fldCharType="separate"/>
           </w:r>
-          <w:hyperlink w:anchor="_Toc86080434" w:history="1">
+          <w:hyperlink w:anchor="_Toc90759225" w:history="1">
             <w:r>
               <w:rPr>
                 <w:rStyle w:val="Hipervnculo"/>
@@ -941,7 +1760,7 @@
                 <w:sz w:val="20"/>
                 <w:szCs w:val="20"/>
               </w:rPr>
-              <w:instrText xml:space="preserve"> PAGEREF _Toc86080434 \h </w:instrText>
+              <w:instrText xml:space="preserve"> PAGEREF _Toc90759225 \h </w:instrText>
             </w:r>
             <w:r>
               <w:rPr>
@@ -967,7 +1786,7 @@
                 <w:sz w:val="20"/>
                 <w:szCs w:val="20"/>
               </w:rPr>
-              <w:t>3</w:t>
+              <w:t>4</w:t>
             </w:r>
             <w:r>
               <w:rPr>
@@ -994,7 +1813,7 @@
               <w:lang w:val="es-PE"/>
             </w:rPr>
           </w:pPr>
-          <w:hyperlink w:anchor="_Toc86080435" w:history="1">
+          <w:hyperlink w:anchor="_Toc90759226" w:history="1">
             <w:r>
               <w:rPr>
                 <w:rStyle w:val="Hipervnculo"/>
@@ -1041,7 +1860,7 @@
                 <w:sz w:val="20"/>
                 <w:szCs w:val="20"/>
               </w:rPr>
-              <w:instrText xml:space="preserve"> PAGEREF _Toc86080435 \h </w:instrText>
+              <w:instrText xml:space="preserve"> PAGEREF _Toc90759226 \h </w:instrText>
             </w:r>
             <w:r>
               <w:rPr>
@@ -1067,7 +1886,7 @@
                 <w:sz w:val="20"/>
                 <w:szCs w:val="20"/>
               </w:rPr>
-              <w:t>4</w:t>
+              <w:t>5</w:t>
             </w:r>
             <w:r>
               <w:rPr>
@@ -1095,7 +1914,7 @@
               <w:lang w:val="es-PE"/>
             </w:rPr>
           </w:pPr>
-          <w:hyperlink w:anchor="_Toc86080436" w:history="1">
+          <w:hyperlink w:anchor="_Toc90759227" w:history="1">
             <w:r>
               <w:rPr>
                 <w:rStyle w:val="Hipervnculo"/>
@@ -1163,7 +1982,7 @@
                 <w:sz w:val="20"/>
                 <w:szCs w:val="20"/>
               </w:rPr>
-              <w:instrText xml:space="preserve"> PAGEREF _Toc86080436 \h </w:instrText>
+              <w:instrText xml:space="preserve"> PAGEREF _Toc90759227 \h </w:instrText>
             </w:r>
             <w:r>
               <w:rPr>
@@ -1189,7 +2008,7 @@
                 <w:sz w:val="20"/>
                 <w:szCs w:val="20"/>
               </w:rPr>
-              <w:t>5</w:t>
+              <w:t>6</w:t>
             </w:r>
             <w:r>
               <w:rPr>
@@ -1217,7 +2036,7 @@
               <w:lang w:val="es-PE"/>
             </w:rPr>
           </w:pPr>
-          <w:hyperlink w:anchor="_Toc86080437" w:history="1">
+          <w:hyperlink w:anchor="_Toc90759228" w:history="1">
             <w:r>
               <w:rPr>
                 <w:rStyle w:val="Hipervnculo"/>
@@ -1276,7 +2095,7 @@
                 <w:sz w:val="20"/>
                 <w:szCs w:val="20"/>
               </w:rPr>
-              <w:instrText xml:space="preserve"> PAGEREF _Toc86080437 \h </w:instrText>
+              <w:instrText xml:space="preserve"> PAGEREF _Toc90759228 \h </w:instrText>
             </w:r>
             <w:r>
               <w:rPr>
@@ -1302,7 +2121,7 @@
                 <w:sz w:val="20"/>
                 <w:szCs w:val="20"/>
               </w:rPr>
-              <w:t>6</w:t>
+              <w:t>7</w:t>
             </w:r>
             <w:r>
               <w:rPr>
@@ -1330,10 +2149,11 @@
               <w:lang w:val="es-PE"/>
             </w:rPr>
           </w:pPr>
-          <w:hyperlink w:anchor="_Toc86080438" w:history="1">
+          <w:hyperlink w:anchor="_Toc90759229" w:history="1">
             <w:r>
               <w:rPr>
                 <w:rStyle w:val="Hipervnculo"/>
+                <w:b/>
                 <w:i/>
                 <w:noProof/>
                 <w:sz w:val="20"/>
@@ -1354,6 +2174,7 @@
             <w:r>
               <w:rPr>
                 <w:rStyle w:val="Hipervnculo"/>
+                <w:b/>
                 <w:i/>
                 <w:noProof/>
                 <w:sz w:val="20"/>
@@ -1386,7 +2207,7 @@
                 <w:sz w:val="20"/>
                 <w:szCs w:val="20"/>
               </w:rPr>
-              <w:instrText xml:space="preserve"> PAGEREF _Toc86080438 \h </w:instrText>
+              <w:instrText xml:space="preserve"> PAGEREF _Toc90759229 \h </w:instrText>
             </w:r>
             <w:r>
               <w:rPr>
@@ -1412,7 +2233,7 @@
                 <w:sz w:val="20"/>
                 <w:szCs w:val="20"/>
               </w:rPr>
-              <w:t>6</w:t>
+              <w:t>7</w:t>
             </w:r>
             <w:r>
               <w:rPr>
@@ -1440,10 +2261,11 @@
               <w:lang w:val="es-PE"/>
             </w:rPr>
           </w:pPr>
-          <w:hyperlink w:anchor="_Toc86080439" w:history="1">
+          <w:hyperlink w:anchor="_Toc90759230" w:history="1">
             <w:r>
               <w:rPr>
                 <w:rStyle w:val="Hipervnculo"/>
+                <w:b/>
                 <w:i/>
                 <w:noProof/>
                 <w:sz w:val="20"/>
@@ -1464,6 +2286,7 @@
             <w:r>
               <w:rPr>
                 <w:rStyle w:val="Hipervnculo"/>
+                <w:b/>
                 <w:i/>
                 <w:noProof/>
                 <w:sz w:val="20"/>
@@ -1496,7 +2319,7 @@
                 <w:sz w:val="20"/>
                 <w:szCs w:val="20"/>
               </w:rPr>
-              <w:instrText xml:space="preserve"> PAGEREF _Toc86080439 \h </w:instrText>
+              <w:instrText xml:space="preserve"> PAGEREF _Toc90759230 \h </w:instrText>
             </w:r>
             <w:r>
               <w:rPr>
@@ -1522,7 +2345,7 @@
                 <w:sz w:val="20"/>
                 <w:szCs w:val="20"/>
               </w:rPr>
-              <w:t>6</w:t>
+              <w:t>7</w:t>
             </w:r>
             <w:r>
               <w:rPr>
@@ -1550,10 +2373,11 @@
               <w:lang w:val="es-PE"/>
             </w:rPr>
           </w:pPr>
-          <w:hyperlink w:anchor="_Toc86080440" w:history="1">
+          <w:hyperlink w:anchor="_Toc90759231" w:history="1">
             <w:r>
               <w:rPr>
                 <w:rStyle w:val="Hipervnculo"/>
+                <w:b/>
                 <w:i/>
                 <w:noProof/>
                 <w:sz w:val="20"/>
@@ -1574,6 +2398,7 @@
             <w:r>
               <w:rPr>
                 <w:rStyle w:val="Hipervnculo"/>
+                <w:b/>
                 <w:i/>
                 <w:noProof/>
                 <w:sz w:val="20"/>
@@ -1606,7 +2431,7 @@
                 <w:sz w:val="20"/>
                 <w:szCs w:val="20"/>
               </w:rPr>
-              <w:instrText xml:space="preserve"> PAGEREF _Toc86080440 \h </w:instrText>
+              <w:instrText xml:space="preserve"> PAGEREF _Toc90759231 \h </w:instrText>
             </w:r>
             <w:r>
               <w:rPr>
@@ -1632,7 +2457,7 @@
                 <w:sz w:val="20"/>
                 <w:szCs w:val="20"/>
               </w:rPr>
-              <w:t>7</w:t>
+              <w:t>8</w:t>
             </w:r>
             <w:r>
               <w:rPr>
@@ -1659,7 +2484,7 @@
               <w:lang w:val="es-PE"/>
             </w:rPr>
           </w:pPr>
-          <w:hyperlink w:anchor="_Toc86080441" w:history="1">
+          <w:hyperlink w:anchor="_Toc90759232" w:history="1">
             <w:r>
               <w:rPr>
                 <w:rStyle w:val="Hipervnculo"/>
@@ -1668,7 +2493,7 @@
                 <w:sz w:val="20"/>
                 <w:szCs w:val="20"/>
               </w:rPr>
-              <w:t>HISTORIA DE USUARIO N°2 (MP_LHU_002): MÓDULO AUTENTIFICACIÓN DE USUARIO</w:t>
+              <w:t>HISTORIA DE USUARIO N°2 (MP_LHU_002): MÓDULO AUTENTICACIÓN DE USUARIO</w:t>
             </w:r>
             <w:r>
               <w:rPr>
@@ -1695,7 +2520,7 @@
                 <w:sz w:val="20"/>
                 <w:szCs w:val="20"/>
               </w:rPr>
-              <w:instrText xml:space="preserve"> PAGEREF _Toc86080441 \h </w:instrText>
+              <w:instrText xml:space="preserve"> PAGEREF _Toc90759232 \h </w:instrText>
             </w:r>
             <w:r>
               <w:rPr>
@@ -1721,7 +2546,7 @@
                 <w:sz w:val="20"/>
                 <w:szCs w:val="20"/>
               </w:rPr>
-              <w:t>8</w:t>
+              <w:t>9</w:t>
             </w:r>
             <w:r>
               <w:rPr>
@@ -1749,7 +2574,7 @@
               <w:lang w:val="es-PE"/>
             </w:rPr>
           </w:pPr>
-          <w:hyperlink w:anchor="_Toc86080442" w:history="1">
+          <w:hyperlink w:anchor="_Toc90759233" w:history="1">
             <w:r>
               <w:rPr>
                 <w:rStyle w:val="Hipervnculo"/>
@@ -1779,7 +2604,7 @@
                 <w:sz w:val="20"/>
                 <w:szCs w:val="20"/>
               </w:rPr>
-              <w:t>HISTORIA DE USUARIO N°2 (MP_LHU_002): MÓDULO AUTENTIFICACIÓN DE USUARIO</w:t>
+              <w:t>HISTORIA DE USUARIO N°2 (MP_LHU_002): MÓDULO AUTENTICACIÓN DE USUARIO</w:t>
             </w:r>
             <w:r>
               <w:rPr>
@@ -1806,7 +2631,7 @@
                 <w:sz w:val="20"/>
                 <w:szCs w:val="20"/>
               </w:rPr>
-              <w:instrText xml:space="preserve"> PAGEREF _Toc86080442 \h </w:instrText>
+              <w:instrText xml:space="preserve"> PAGEREF _Toc90759233 \h </w:instrText>
             </w:r>
             <w:r>
               <w:rPr>
@@ -1832,7 +2657,7 @@
                 <w:sz w:val="20"/>
                 <w:szCs w:val="20"/>
               </w:rPr>
-              <w:t>9</w:t>
+              <w:t>10</w:t>
             </w:r>
             <w:r>
               <w:rPr>
@@ -1860,7 +2685,7 @@
               <w:lang w:val="es-PE"/>
             </w:rPr>
           </w:pPr>
-          <w:hyperlink w:anchor="_Toc86080443" w:history="1">
+          <w:hyperlink w:anchor="_Toc90759234" w:history="1">
             <w:r>
               <w:rPr>
                 <w:rStyle w:val="Hipervnculo"/>
@@ -1891,7 +2716,7 @@
                 <w:sz w:val="20"/>
                 <w:szCs w:val="20"/>
               </w:rPr>
-              <w:t>TAREAS DE LA HISTORIA DE USUARIO N°2 (MP_LHU_002): MÓDULO AUTENTIFICACIÓN DE USUARIO</w:t>
+              <w:t>TAREAS DE LA HISTORIA DE USUARIO N°2 (MP_LHU_002): MÓDULO AUTENTICACIÓN DE USUARIO</w:t>
             </w:r>
             <w:r>
               <w:rPr>
@@ -1918,7 +2743,7 @@
                 <w:sz w:val="20"/>
                 <w:szCs w:val="20"/>
               </w:rPr>
-              <w:instrText xml:space="preserve"> PAGEREF _Toc86080443 \h </w:instrText>
+              <w:instrText xml:space="preserve"> PAGEREF _Toc90759234 \h </w:instrText>
             </w:r>
             <w:r>
               <w:rPr>
@@ -1944,7 +2769,7 @@
                 <w:sz w:val="20"/>
                 <w:szCs w:val="20"/>
               </w:rPr>
-              <w:t>10</w:t>
+              <w:t>11</w:t>
             </w:r>
             <w:r>
               <w:rPr>
@@ -1972,10 +2797,11 @@
               <w:lang w:val="es-PE"/>
             </w:rPr>
           </w:pPr>
-          <w:hyperlink w:anchor="_Toc86080444" w:history="1">
+          <w:hyperlink w:anchor="_Toc90759235" w:history="1">
             <w:r>
               <w:rPr>
                 <w:rStyle w:val="Hipervnculo"/>
+                <w:b/>
                 <w:i/>
                 <w:noProof/>
                 <w:sz w:val="20"/>
@@ -1996,6 +2822,7 @@
             <w:r>
               <w:rPr>
                 <w:rStyle w:val="Hipervnculo"/>
+                <w:b/>
                 <w:i/>
                 <w:noProof/>
                 <w:sz w:val="20"/>
@@ -2028,7 +2855,7 @@
                 <w:sz w:val="20"/>
                 <w:szCs w:val="20"/>
               </w:rPr>
-              <w:instrText xml:space="preserve"> PAGEREF _Toc86080444 \h </w:instrText>
+              <w:instrText xml:space="preserve"> PAGEREF _Toc90759235 \h </w:instrText>
             </w:r>
             <w:r>
               <w:rPr>
@@ -2054,7 +2881,7 @@
                 <w:sz w:val="20"/>
                 <w:szCs w:val="20"/>
               </w:rPr>
-              <w:t>10</w:t>
+              <w:t>11</w:t>
             </w:r>
             <w:r>
               <w:rPr>
@@ -2082,10 +2909,11 @@
               <w:lang w:val="es-PE"/>
             </w:rPr>
           </w:pPr>
-          <w:hyperlink w:anchor="_Toc86080445" w:history="1">
+          <w:hyperlink w:anchor="_Toc90759236" w:history="1">
             <w:r>
               <w:rPr>
                 <w:rStyle w:val="Hipervnculo"/>
+                <w:b/>
                 <w:i/>
                 <w:noProof/>
                 <w:sz w:val="20"/>
@@ -2106,6 +2934,7 @@
             <w:r>
               <w:rPr>
                 <w:rStyle w:val="Hipervnculo"/>
+                <w:b/>
                 <w:i/>
                 <w:noProof/>
                 <w:sz w:val="20"/>
@@ -2138,7 +2967,7 @@
                 <w:sz w:val="20"/>
                 <w:szCs w:val="20"/>
               </w:rPr>
-              <w:instrText xml:space="preserve"> PAGEREF _Toc86080445 \h </w:instrText>
+              <w:instrText xml:space="preserve"> PAGEREF _Toc90759236 \h </w:instrText>
             </w:r>
             <w:r>
               <w:rPr>
@@ -2164,7 +2993,7 @@
                 <w:sz w:val="20"/>
                 <w:szCs w:val="20"/>
               </w:rPr>
-              <w:t>10</w:t>
+              <w:t>11</w:t>
             </w:r>
             <w:r>
               <w:rPr>
@@ -2192,10 +3021,11 @@
               <w:lang w:val="es-PE"/>
             </w:rPr>
           </w:pPr>
-          <w:hyperlink w:anchor="_Toc86080446" w:history="1">
+          <w:hyperlink w:anchor="_Toc90759237" w:history="1">
             <w:r>
               <w:rPr>
                 <w:rStyle w:val="Hipervnculo"/>
+                <w:b/>
                 <w:i/>
                 <w:noProof/>
                 <w:sz w:val="20"/>
@@ -2216,6 +3046,7 @@
             <w:r>
               <w:rPr>
                 <w:rStyle w:val="Hipervnculo"/>
+                <w:b/>
                 <w:i/>
                 <w:noProof/>
                 <w:sz w:val="20"/>
@@ -2248,7 +3079,7 @@
                 <w:sz w:val="20"/>
                 <w:szCs w:val="20"/>
               </w:rPr>
-              <w:instrText xml:space="preserve"> PAGEREF _Toc86080446 \h </w:instrText>
+              <w:instrText xml:space="preserve"> PAGEREF _Toc90759237 \h </w:instrText>
             </w:r>
             <w:r>
               <w:rPr>
@@ -2274,7 +3105,7 @@
                 <w:sz w:val="20"/>
                 <w:szCs w:val="20"/>
               </w:rPr>
-              <w:t>11</w:t>
+              <w:t>12</w:t>
             </w:r>
             <w:r>
               <w:rPr>
@@ -2301,7 +3132,7 @@
               <w:lang w:val="es-PE"/>
             </w:rPr>
           </w:pPr>
-          <w:hyperlink w:anchor="_Toc86080447" w:history="1">
+          <w:hyperlink w:anchor="_Toc90759238" w:history="1">
             <w:r>
               <w:rPr>
                 <w:rStyle w:val="Hipervnculo"/>
@@ -2337,7 +3168,7 @@
                 <w:sz w:val="20"/>
                 <w:szCs w:val="20"/>
               </w:rPr>
-              <w:instrText xml:space="preserve"> PAGEREF _Toc86080447 \h </w:instrText>
+              <w:instrText xml:space="preserve"> PAGEREF _Toc90759238 \h </w:instrText>
             </w:r>
             <w:r>
               <w:rPr>
@@ -2363,7 +3194,7 @@
                 <w:sz w:val="20"/>
                 <w:szCs w:val="20"/>
               </w:rPr>
-              <w:t>12</w:t>
+              <w:t>13</w:t>
             </w:r>
             <w:r>
               <w:rPr>
@@ -2391,7 +3222,7 @@
               <w:lang w:val="es-PE"/>
             </w:rPr>
           </w:pPr>
-          <w:hyperlink w:anchor="_Toc86080448" w:history="1">
+          <w:hyperlink w:anchor="_Toc90759239" w:history="1">
             <w:r>
               <w:rPr>
                 <w:rStyle w:val="Hipervnculo"/>
@@ -2448,7 +3279,7 @@
                 <w:sz w:val="20"/>
                 <w:szCs w:val="20"/>
               </w:rPr>
-              <w:instrText xml:space="preserve"> PAGEREF _Toc86080448 \h </w:instrText>
+              <w:instrText xml:space="preserve"> PAGEREF _Toc90759239 \h </w:instrText>
             </w:r>
             <w:r>
               <w:rPr>
@@ -2474,7 +3305,7 @@
                 <w:sz w:val="20"/>
                 <w:szCs w:val="20"/>
               </w:rPr>
-              <w:t>13</w:t>
+              <w:t>14</w:t>
             </w:r>
             <w:r>
               <w:rPr>
@@ -2502,7 +3333,7 @@
               <w:lang w:val="es-PE"/>
             </w:rPr>
           </w:pPr>
-          <w:hyperlink w:anchor="_Toc86080449" w:history="1">
+          <w:hyperlink w:anchor="_Toc90759240" w:history="1">
             <w:r>
               <w:rPr>
                 <w:rStyle w:val="Hipervnculo"/>
@@ -2561,7 +3392,7 @@
                 <w:sz w:val="20"/>
                 <w:szCs w:val="20"/>
               </w:rPr>
-              <w:instrText xml:space="preserve"> PAGEREF _Toc86080449 \h </w:instrText>
+              <w:instrText xml:space="preserve"> PAGEREF _Toc90759240 \h </w:instrText>
             </w:r>
             <w:r>
               <w:rPr>
@@ -2587,7 +3418,7 @@
                 <w:sz w:val="20"/>
                 <w:szCs w:val="20"/>
               </w:rPr>
-              <w:t>14</w:t>
+              <w:t>15</w:t>
             </w:r>
             <w:r>
               <w:rPr>
@@ -2615,10 +3446,11 @@
               <w:lang w:val="es-PE"/>
             </w:rPr>
           </w:pPr>
-          <w:hyperlink w:anchor="_Toc86080450" w:history="1">
+          <w:hyperlink w:anchor="_Toc90759241" w:history="1">
             <w:r>
               <w:rPr>
                 <w:rStyle w:val="Hipervnculo"/>
+                <w:b/>
                 <w:i/>
                 <w:noProof/>
                 <w:sz w:val="20"/>
@@ -2639,6 +3471,7 @@
             <w:r>
               <w:rPr>
                 <w:rStyle w:val="Hipervnculo"/>
+                <w:b/>
                 <w:i/>
                 <w:noProof/>
                 <w:sz w:val="20"/>
@@ -2671,7 +3504,7 @@
                 <w:sz w:val="20"/>
                 <w:szCs w:val="20"/>
               </w:rPr>
-              <w:instrText xml:space="preserve"> PAGEREF _Toc86080450 \h </w:instrText>
+              <w:instrText xml:space="preserve"> PAGEREF _Toc90759241 \h </w:instrText>
             </w:r>
             <w:r>
               <w:rPr>
@@ -2697,7 +3530,7 @@
                 <w:sz w:val="20"/>
                 <w:szCs w:val="20"/>
               </w:rPr>
-              <w:t>14</w:t>
+              <w:t>15</w:t>
             </w:r>
             <w:r>
               <w:rPr>
@@ -2725,10 +3558,11 @@
               <w:lang w:val="es-PE"/>
             </w:rPr>
           </w:pPr>
-          <w:hyperlink w:anchor="_Toc86080451" w:history="1">
+          <w:hyperlink w:anchor="_Toc90759242" w:history="1">
             <w:r>
               <w:rPr>
                 <w:rStyle w:val="Hipervnculo"/>
+                <w:b/>
                 <w:i/>
                 <w:noProof/>
                 <w:sz w:val="20"/>
@@ -2749,6 +3583,7 @@
             <w:r>
               <w:rPr>
                 <w:rStyle w:val="Hipervnculo"/>
+                <w:b/>
                 <w:i/>
                 <w:noProof/>
                 <w:sz w:val="20"/>
@@ -2781,7 +3616,7 @@
                 <w:sz w:val="20"/>
                 <w:szCs w:val="20"/>
               </w:rPr>
-              <w:instrText xml:space="preserve"> PAGEREF _Toc86080451 \h </w:instrText>
+              <w:instrText xml:space="preserve"> PAGEREF _Toc90759242 \h </w:instrText>
             </w:r>
             <w:r>
               <w:rPr>
@@ -2807,7 +3642,7 @@
                 <w:sz w:val="20"/>
                 <w:szCs w:val="20"/>
               </w:rPr>
-              <w:t>14</w:t>
+              <w:t>15</w:t>
             </w:r>
             <w:r>
               <w:rPr>
@@ -2835,10 +3670,11 @@
               <w:lang w:val="es-PE"/>
             </w:rPr>
           </w:pPr>
-          <w:hyperlink w:anchor="_Toc86080452" w:history="1">
+          <w:hyperlink w:anchor="_Toc90759243" w:history="1">
             <w:r>
               <w:rPr>
                 <w:rStyle w:val="Hipervnculo"/>
+                <w:b/>
                 <w:i/>
                 <w:noProof/>
                 <w:sz w:val="20"/>
@@ -2859,6 +3695,7 @@
             <w:r>
               <w:rPr>
                 <w:rStyle w:val="Hipervnculo"/>
+                <w:b/>
                 <w:i/>
                 <w:noProof/>
                 <w:sz w:val="20"/>
@@ -2891,7 +3728,7 @@
                 <w:sz w:val="20"/>
                 <w:szCs w:val="20"/>
               </w:rPr>
-              <w:instrText xml:space="preserve"> PAGEREF _Toc86080452 \h </w:instrText>
+              <w:instrText xml:space="preserve"> PAGEREF _Toc90759243 \h </w:instrText>
             </w:r>
             <w:r>
               <w:rPr>
@@ -2917,7 +3754,7 @@
                 <w:sz w:val="20"/>
                 <w:szCs w:val="20"/>
               </w:rPr>
-              <w:t>15</w:t>
+              <w:t>16</w:t>
             </w:r>
             <w:r>
               <w:rPr>
@@ -2945,10 +3782,11 @@
               <w:lang w:val="es-PE"/>
             </w:rPr>
           </w:pPr>
-          <w:hyperlink w:anchor="_Toc86080453" w:history="1">
+          <w:hyperlink w:anchor="_Toc90759244" w:history="1">
             <w:r>
               <w:rPr>
                 <w:rStyle w:val="Hipervnculo"/>
+                <w:b/>
                 <w:i/>
                 <w:noProof/>
                 <w:sz w:val="20"/>
@@ -2969,6 +3807,7 @@
             <w:r>
               <w:rPr>
                 <w:rStyle w:val="Hipervnculo"/>
+                <w:b/>
                 <w:i/>
                 <w:noProof/>
                 <w:sz w:val="20"/>
@@ -3001,7 +3840,7 @@
                 <w:sz w:val="20"/>
                 <w:szCs w:val="20"/>
               </w:rPr>
-              <w:instrText xml:space="preserve"> PAGEREF _Toc86080453 \h </w:instrText>
+              <w:instrText xml:space="preserve"> PAGEREF _Toc90759244 \h </w:instrText>
             </w:r>
             <w:r>
               <w:rPr>
@@ -3027,7 +3866,7 @@
                 <w:sz w:val="20"/>
                 <w:szCs w:val="20"/>
               </w:rPr>
-              <w:t>15</w:t>
+              <w:t>16</w:t>
             </w:r>
             <w:r>
               <w:rPr>
@@ -3055,10 +3894,11 @@
               <w:lang w:val="es-PE"/>
             </w:rPr>
           </w:pPr>
-          <w:hyperlink w:anchor="_Toc86080454" w:history="1">
+          <w:hyperlink w:anchor="_Toc90759245" w:history="1">
             <w:r>
               <w:rPr>
                 <w:rStyle w:val="Hipervnculo"/>
+                <w:b/>
                 <w:i/>
                 <w:noProof/>
                 <w:sz w:val="20"/>
@@ -3079,6 +3919,7 @@
             <w:r>
               <w:rPr>
                 <w:rStyle w:val="Hipervnculo"/>
+                <w:b/>
                 <w:i/>
                 <w:noProof/>
                 <w:sz w:val="20"/>
@@ -3111,7 +3952,7 @@
                 <w:sz w:val="20"/>
                 <w:szCs w:val="20"/>
               </w:rPr>
-              <w:instrText xml:space="preserve"> PAGEREF _Toc86080454 \h </w:instrText>
+              <w:instrText xml:space="preserve"> PAGEREF _Toc90759245 \h </w:instrText>
             </w:r>
             <w:r>
               <w:rPr>
@@ -3137,7 +3978,7 @@
                 <w:sz w:val="20"/>
                 <w:szCs w:val="20"/>
               </w:rPr>
-              <w:t>16</w:t>
+              <w:t>17</w:t>
             </w:r>
             <w:r>
               <w:rPr>
@@ -3160,15 +4001,14 @@
             <w:rPr>
               <w:rFonts w:asciiTheme="minorHAnsi" w:eastAsiaTheme="minorEastAsia" w:hAnsiTheme="minorHAnsi" w:cstheme="minorBidi"/>
               <w:noProof/>
-              <w:sz w:val="20"/>
-              <w:szCs w:val="20"/>
               <w:lang w:val="es-PE"/>
             </w:rPr>
           </w:pPr>
-          <w:hyperlink w:anchor="_Toc86080455" w:history="1">
+          <w:hyperlink w:anchor="_Toc90759246" w:history="1">
             <w:r>
               <w:rPr>
                 <w:rStyle w:val="Hipervnculo"/>
+                <w:b/>
                 <w:i/>
                 <w:noProof/>
                 <w:sz w:val="20"/>
@@ -3189,6 +4029,7 @@
             <w:r>
               <w:rPr>
                 <w:rStyle w:val="Hipervnculo"/>
+                <w:b/>
                 <w:i/>
                 <w:noProof/>
                 <w:sz w:val="20"/>
@@ -3221,7 +4062,7 @@
                 <w:sz w:val="20"/>
                 <w:szCs w:val="20"/>
               </w:rPr>
-              <w:instrText xml:space="preserve"> PAGEREF _Toc86080455 \h </w:instrText>
+              <w:instrText xml:space="preserve"> PAGEREF _Toc90759246 \h </w:instrText>
             </w:r>
             <w:r>
               <w:rPr>
@@ -3247,7 +4088,7 @@
                 <w:sz w:val="20"/>
                 <w:szCs w:val="20"/>
               </w:rPr>
-              <w:t>16</w:t>
+              <w:t>17</w:t>
             </w:r>
             <w:r>
               <w:rPr>
@@ -3309,7 +4150,7 @@
         </w:rPr>
       </w:pPr>
       <w:bookmarkStart w:id="1" w:name="_7mrnj2n4wqdu" w:colFirst="0" w:colLast="0"/>
-      <w:bookmarkStart w:id="2" w:name="_Toc86080434"/>
+      <w:bookmarkStart w:id="2" w:name="_Toc90759225"/>
       <w:bookmarkEnd w:id="1"/>
       <w:r>
         <w:rPr>
@@ -3397,33 +4238,8 @@
           <w:sz w:val="24"/>
           <w:szCs w:val="24"/>
         </w:rPr>
-        <w:t xml:space="preserve">Para un mejor entendimiento, se realizamos una tabla general en donde se visualiza la descripción de los tres módulos del Sistema de Planificación Alimenticia – </w:t>
+        <w:t>Para un mejor entendimiento, se realizamos una tabla general en donde se visualiza la descripción de los tres módulos del Sistema de Planificación Alimenticia – Meal Planner</w:t>
       </w:r>
-      <w:proofErr w:type="spellStart"/>
-      <w:r>
-        <w:rPr>
-          <w:sz w:val="24"/>
-          <w:szCs w:val="24"/>
-        </w:rPr>
-        <w:t>Meal</w:t>
-      </w:r>
-      <w:proofErr w:type="spellEnd"/>
-      <w:r>
-        <w:rPr>
-          <w:sz w:val="24"/>
-          <w:szCs w:val="24"/>
-        </w:rPr>
-        <w:t xml:space="preserve"> </w:t>
-      </w:r>
-      <w:proofErr w:type="spellStart"/>
-      <w:r>
-        <w:rPr>
-          <w:sz w:val="24"/>
-          <w:szCs w:val="24"/>
-        </w:rPr>
-        <w:t>Planner</w:t>
-      </w:r>
-      <w:proofErr w:type="spellEnd"/>
       <w:r>
         <w:rPr>
           <w:sz w:val="24"/>
@@ -3988,16 +4804,6 @@
     </w:p>
     <w:p>
       <w:pPr>
-        <w:rPr>
-          <w:b/>
-          <w:color w:val="002060"/>
-          <w:sz w:val="72"/>
-          <w:szCs w:val="72"/>
-        </w:rPr>
-      </w:pPr>
-    </w:p>
-    <w:p>
-      <w:pPr>
         <w:pStyle w:val="Ttulo1"/>
         <w:spacing w:before="240" w:after="240" w:line="360" w:lineRule="auto"/>
         <w:jc w:val="right"/>
@@ -4009,7 +4815,7 @@
           <w:szCs w:val="72"/>
         </w:rPr>
       </w:pPr>
-      <w:bookmarkStart w:id="3" w:name="_Toc86080435"/>
+      <w:bookmarkStart w:id="3" w:name="_Toc90759226"/>
       <w:r>
         <w:rPr>
           <w:b/>
@@ -4061,7 +4867,7 @@
           <w:szCs w:val="32"/>
         </w:rPr>
       </w:pPr>
-      <w:bookmarkStart w:id="4" w:name="_Toc86080436"/>
+      <w:bookmarkStart w:id="4" w:name="_Toc90759227"/>
       <w:r>
         <w:rPr>
           <w:b/>
@@ -4598,21 +5404,12 @@
                 <w:szCs w:val="24"/>
               </w:rPr>
             </w:pPr>
-            <w:proofErr w:type="spellStart"/>
-            <w:r>
-              <w:rPr>
-                <w:sz w:val="24"/>
-                <w:szCs w:val="24"/>
-              </w:rPr>
-              <w:t>Huarhuachi</w:t>
-            </w:r>
-            <w:proofErr w:type="spellEnd"/>
-            <w:r>
-              <w:rPr>
-                <w:sz w:val="24"/>
-                <w:szCs w:val="24"/>
-              </w:rPr>
-              <w:t xml:space="preserve"> Ortega, Andrea Mariana</w:t>
+            <w:r>
+              <w:rPr>
+                <w:sz w:val="24"/>
+                <w:szCs w:val="24"/>
+              </w:rPr>
+              <w:t>Huarhuachi Ortega, Andrea Mariana</w:t>
             </w:r>
           </w:p>
           <w:p>
@@ -4640,17 +5437,8 @@
                 <w:sz w:val="24"/>
                 <w:szCs w:val="24"/>
               </w:rPr>
-              <w:t xml:space="preserve">Palacios Barrutia, Jeanpiere </w:t>
-            </w:r>
-            <w:proofErr w:type="spellStart"/>
-            <w:r>
-              <w:rPr>
-                <w:sz w:val="24"/>
-                <w:szCs w:val="24"/>
-              </w:rPr>
-              <w:t>Julian</w:t>
-            </w:r>
-            <w:proofErr w:type="spellEnd"/>
+              <w:t>Palacios Barrutia, Jeanpiere Julian</w:t>
+            </w:r>
           </w:p>
           <w:p>
             <w:pPr>
@@ -4834,23 +5622,7 @@
                 <w:sz w:val="24"/>
                 <w:szCs w:val="24"/>
               </w:rPr>
-              <w:t xml:space="preserve">La creación del Módulo Información de la Página será en base al diseño UI realizado en </w:t>
-            </w:r>
-            <w:proofErr w:type="spellStart"/>
-            <w:r>
-              <w:rPr>
-                <w:sz w:val="24"/>
-                <w:szCs w:val="24"/>
-              </w:rPr>
-              <w:t>Figma</w:t>
-            </w:r>
-            <w:proofErr w:type="spellEnd"/>
-            <w:r>
-              <w:rPr>
-                <w:sz w:val="24"/>
-                <w:szCs w:val="24"/>
-              </w:rPr>
-              <w:t>. Se recomienda buscar el entregable perteneciente.</w:t>
+              <w:t>La creación del Módulo Información de la Página será en base al diseño UI realizado en Figma. Se recomienda buscar el entregable perteneciente.</w:t>
             </w:r>
           </w:p>
           <w:p>
@@ -4915,39 +5687,7 @@
                 <w:sz w:val="24"/>
                 <w:szCs w:val="24"/>
               </w:rPr>
-              <w:t xml:space="preserve">Incluir íconos, imágenes y botones con la finalidad de que el usuario cliente pueda obtener la información de </w:t>
-            </w:r>
-            <w:proofErr w:type="spellStart"/>
-            <w:r>
-              <w:rPr>
-                <w:sz w:val="24"/>
-                <w:szCs w:val="24"/>
-              </w:rPr>
-              <w:t>Meal</w:t>
-            </w:r>
-            <w:proofErr w:type="spellEnd"/>
-            <w:r>
-              <w:rPr>
-                <w:sz w:val="24"/>
-                <w:szCs w:val="24"/>
-              </w:rPr>
-              <w:t xml:space="preserve"> </w:t>
-            </w:r>
-            <w:proofErr w:type="spellStart"/>
-            <w:r>
-              <w:rPr>
-                <w:sz w:val="24"/>
-                <w:szCs w:val="24"/>
-              </w:rPr>
-              <w:t>Planner</w:t>
-            </w:r>
-            <w:proofErr w:type="spellEnd"/>
-            <w:r>
-              <w:rPr>
-                <w:sz w:val="24"/>
-                <w:szCs w:val="24"/>
-              </w:rPr>
-              <w:t>.</w:t>
+              <w:t>Incluir íconos, imágenes y botones con la finalidad de que el usuario cliente pueda obtener la información de Meal Planner.</w:t>
             </w:r>
           </w:p>
           <w:p>
@@ -5079,40 +5819,15 @@
                 <w:sz w:val="24"/>
                 <w:szCs w:val="24"/>
               </w:rPr>
-              <w:t xml:space="preserve">Debe tener la sección “Nosotros” en donde se tendrá la información de </w:t>
-            </w:r>
-            <w:proofErr w:type="spellStart"/>
-            <w:r>
-              <w:rPr>
-                <w:sz w:val="24"/>
-                <w:szCs w:val="24"/>
-              </w:rPr>
-              <w:t>Meal</w:t>
-            </w:r>
-            <w:proofErr w:type="spellEnd"/>
-            <w:r>
-              <w:rPr>
-                <w:sz w:val="24"/>
-                <w:szCs w:val="24"/>
-              </w:rPr>
-              <w:t xml:space="preserve"> </w:t>
-            </w:r>
-            <w:proofErr w:type="spellStart"/>
+              <w:t xml:space="preserve">Debe tener la sección “Nosotros” en donde se tendrá la información de Meal </w:t>
+            </w:r>
             <w:r>
               <w:rPr>
                 <w:sz w:val="24"/>
                 <w:szCs w:val="24"/>
               </w:rPr>
               <w:lastRenderedPageBreak/>
-              <w:t>Planner</w:t>
-            </w:r>
-            <w:proofErr w:type="spellEnd"/>
-            <w:r>
-              <w:rPr>
-                <w:sz w:val="24"/>
-                <w:szCs w:val="24"/>
-              </w:rPr>
-              <w:t xml:space="preserve">, además de su Misión y Visión del sistema. </w:t>
+              <w:t xml:space="preserve">Planner, además de su Misión y Visión del sistema. </w:t>
             </w:r>
           </w:p>
           <w:p>
@@ -5141,39 +5856,7 @@
                 <w:sz w:val="24"/>
                 <w:szCs w:val="24"/>
               </w:rPr>
-              <w:t xml:space="preserve">Debe tener la sección de “Recomendaciones de Recetas” que brinda </w:t>
-            </w:r>
-            <w:proofErr w:type="spellStart"/>
-            <w:r>
-              <w:rPr>
-                <w:sz w:val="24"/>
-                <w:szCs w:val="24"/>
-              </w:rPr>
-              <w:t>Meal</w:t>
-            </w:r>
-            <w:proofErr w:type="spellEnd"/>
-            <w:r>
-              <w:rPr>
-                <w:sz w:val="24"/>
-                <w:szCs w:val="24"/>
-              </w:rPr>
-              <w:t xml:space="preserve"> </w:t>
-            </w:r>
-            <w:proofErr w:type="spellStart"/>
-            <w:r>
-              <w:rPr>
-                <w:sz w:val="24"/>
-                <w:szCs w:val="24"/>
-              </w:rPr>
-              <w:t>Planner</w:t>
-            </w:r>
-            <w:proofErr w:type="spellEnd"/>
-            <w:r>
-              <w:rPr>
-                <w:sz w:val="24"/>
-                <w:szCs w:val="24"/>
-              </w:rPr>
-              <w:t>.</w:t>
+              <w:t>Debe tener la sección de “Recomendaciones de Recetas” que brinda Meal Planner.</w:t>
             </w:r>
           </w:p>
           <w:p>
@@ -5225,7 +5908,7 @@
           <w:szCs w:val="28"/>
         </w:rPr>
       </w:pPr>
-      <w:bookmarkStart w:id="5" w:name="_Toc86080437"/>
+      <w:bookmarkStart w:id="5" w:name="_Toc90759228"/>
       <w:r>
         <w:rPr>
           <w:b/>
@@ -5234,7 +5917,6 @@
           <w:sz w:val="28"/>
           <w:szCs w:val="28"/>
         </w:rPr>
-        <w:lastRenderedPageBreak/>
         <w:t>TAREAS DE LA HISTORIA DE USUARIO N°1 (MP_LHU_001): MÓDULO INFORMACIÓN DE LA PÁGINA</w:t>
       </w:r>
       <w:bookmarkEnd w:id="5"/>
@@ -5254,7 +5936,7 @@
           <w:u w:val="single"/>
         </w:rPr>
       </w:pPr>
-      <w:bookmarkStart w:id="6" w:name="_Toc86080438"/>
+      <w:bookmarkStart w:id="6" w:name="_Toc90759229"/>
       <w:r>
         <w:rPr>
           <w:b/>
@@ -5353,23 +6035,13 @@
                 <w:szCs w:val="24"/>
               </w:rPr>
             </w:pPr>
-            <w:proofErr w:type="spellStart"/>
-            <w:r>
-              <w:rPr>
-                <w:b/>
-                <w:sz w:val="24"/>
-                <w:szCs w:val="24"/>
-              </w:rPr>
-              <w:t>N°</w:t>
-            </w:r>
-            <w:proofErr w:type="spellEnd"/>
-            <w:r>
-              <w:rPr>
-                <w:b/>
-                <w:sz w:val="24"/>
-                <w:szCs w:val="24"/>
-              </w:rPr>
-              <w:t xml:space="preserve"> de Tarea: </w:t>
+            <w:r>
+              <w:rPr>
+                <w:b/>
+                <w:sz w:val="24"/>
+                <w:szCs w:val="24"/>
+              </w:rPr>
+              <w:t xml:space="preserve">N° de Tarea: </w:t>
             </w:r>
             <w:r>
               <w:rPr>
@@ -5399,23 +6071,13 @@
                 <w:szCs w:val="24"/>
               </w:rPr>
             </w:pPr>
-            <w:proofErr w:type="spellStart"/>
-            <w:r>
-              <w:rPr>
-                <w:b/>
-                <w:sz w:val="24"/>
-                <w:szCs w:val="24"/>
-              </w:rPr>
-              <w:t>N°</w:t>
-            </w:r>
-            <w:proofErr w:type="spellEnd"/>
-            <w:r>
-              <w:rPr>
-                <w:b/>
-                <w:sz w:val="24"/>
-                <w:szCs w:val="24"/>
-              </w:rPr>
-              <w:t xml:space="preserve"> Historia de Usuario: </w:t>
+            <w:r>
+              <w:rPr>
+                <w:b/>
+                <w:sz w:val="24"/>
+                <w:szCs w:val="24"/>
+              </w:rPr>
+              <w:t xml:space="preserve">N° Historia de Usuario: </w:t>
             </w:r>
             <w:r>
               <w:rPr>
@@ -5466,39 +6128,7 @@
                 <w:sz w:val="24"/>
                 <w:szCs w:val="24"/>
               </w:rPr>
-              <w:t xml:space="preserve">Crear la vista principal de </w:t>
-            </w:r>
-            <w:proofErr w:type="spellStart"/>
-            <w:r>
-              <w:rPr>
-                <w:sz w:val="24"/>
-                <w:szCs w:val="24"/>
-              </w:rPr>
-              <w:t>Meal</w:t>
-            </w:r>
-            <w:proofErr w:type="spellEnd"/>
-            <w:r>
-              <w:rPr>
-                <w:sz w:val="24"/>
-                <w:szCs w:val="24"/>
-              </w:rPr>
-              <w:t xml:space="preserve"> </w:t>
-            </w:r>
-            <w:proofErr w:type="spellStart"/>
-            <w:r>
-              <w:rPr>
-                <w:sz w:val="24"/>
-                <w:szCs w:val="24"/>
-              </w:rPr>
-              <w:t>Planner</w:t>
-            </w:r>
-            <w:proofErr w:type="spellEnd"/>
-            <w:r>
-              <w:rPr>
-                <w:sz w:val="24"/>
-                <w:szCs w:val="24"/>
-              </w:rPr>
-              <w:t>.</w:t>
+              <w:t>Crear la vista principal de Meal Planner.</w:t>
             </w:r>
           </w:p>
         </w:tc>
@@ -5576,7 +6206,21 @@
                 <w:sz w:val="24"/>
                 <w:szCs w:val="24"/>
               </w:rPr>
-              <w:t xml:space="preserve"> 23/11/2021</w:t>
+              <w:t xml:space="preserve"> 2</w:t>
+            </w:r>
+            <w:r>
+              <w:rPr>
+                <w:sz w:val="24"/>
+                <w:szCs w:val="24"/>
+              </w:rPr>
+              <w:t>4</w:t>
+            </w:r>
+            <w:r>
+              <w:rPr>
+                <w:sz w:val="24"/>
+                <w:szCs w:val="24"/>
+              </w:rPr>
+              <w:t>/11/2021</w:t>
             </w:r>
           </w:p>
         </w:tc>
@@ -5650,21 +6294,12 @@
                 <w:szCs w:val="24"/>
               </w:rPr>
             </w:pPr>
-            <w:proofErr w:type="spellStart"/>
-            <w:r>
-              <w:rPr>
-                <w:sz w:val="24"/>
-                <w:szCs w:val="24"/>
-              </w:rPr>
-              <w:t>Huarhuachi</w:t>
-            </w:r>
-            <w:proofErr w:type="spellEnd"/>
-            <w:r>
-              <w:rPr>
-                <w:sz w:val="24"/>
-                <w:szCs w:val="24"/>
-              </w:rPr>
-              <w:t xml:space="preserve"> Ortega, Andrea Mariana</w:t>
+            <w:r>
+              <w:rPr>
+                <w:sz w:val="24"/>
+                <w:szCs w:val="24"/>
+              </w:rPr>
+              <w:t>Huarhuachi Ortega, Andrea Mariana</w:t>
             </w:r>
           </w:p>
           <w:p>
@@ -5685,17 +6320,8 @@
                 <w:sz w:val="24"/>
                 <w:szCs w:val="24"/>
               </w:rPr>
-              <w:t xml:space="preserve">Palacios Barrutia, Jeanpiere </w:t>
-            </w:r>
-            <w:proofErr w:type="spellStart"/>
-            <w:r>
-              <w:rPr>
-                <w:sz w:val="24"/>
-                <w:szCs w:val="24"/>
-              </w:rPr>
-              <w:t>Julian</w:t>
-            </w:r>
-            <w:proofErr w:type="spellEnd"/>
+              <w:t>Palacios Barrutia, Jeanpiere Julian</w:t>
+            </w:r>
           </w:p>
           <w:p>
             <w:pPr>
@@ -5806,39 +6432,7 @@
                 <w:sz w:val="24"/>
                 <w:szCs w:val="24"/>
               </w:rPr>
-              <w:t xml:space="preserve">Consiste en crear la sección principal del sitio web </w:t>
-            </w:r>
-            <w:proofErr w:type="spellStart"/>
-            <w:r>
-              <w:rPr>
-                <w:sz w:val="24"/>
-                <w:szCs w:val="24"/>
-              </w:rPr>
-              <w:t>Meal</w:t>
-            </w:r>
-            <w:proofErr w:type="spellEnd"/>
-            <w:r>
-              <w:rPr>
-                <w:sz w:val="24"/>
-                <w:szCs w:val="24"/>
-              </w:rPr>
-              <w:t xml:space="preserve"> </w:t>
-            </w:r>
-            <w:proofErr w:type="spellStart"/>
-            <w:r>
-              <w:rPr>
-                <w:sz w:val="24"/>
-                <w:szCs w:val="24"/>
-              </w:rPr>
-              <w:t>Planner</w:t>
-            </w:r>
-            <w:proofErr w:type="spellEnd"/>
-            <w:r>
-              <w:rPr>
-                <w:sz w:val="24"/>
-                <w:szCs w:val="24"/>
-              </w:rPr>
-              <w:t xml:space="preserve">, en ella estará la cabecera que permitirá dirigir a </w:t>
+              <w:t xml:space="preserve">Consiste en crear la sección principal del sitio web Meal Planner, en ella estará la cabecera que permitirá dirigir a </w:t>
             </w:r>
             <w:r>
               <w:rPr>
@@ -5852,23 +6446,7 @@
                 <w:sz w:val="24"/>
                 <w:szCs w:val="24"/>
               </w:rPr>
-              <w:t xml:space="preserve"> “Nosotros”, “Recomendaciones de Recetas” y el proceso de </w:t>
-            </w:r>
-            <w:proofErr w:type="spellStart"/>
-            <w:r>
-              <w:rPr>
-                <w:sz w:val="24"/>
-                <w:szCs w:val="24"/>
-              </w:rPr>
-              <w:t>Login</w:t>
-            </w:r>
-            <w:proofErr w:type="spellEnd"/>
-            <w:r>
-              <w:rPr>
-                <w:sz w:val="24"/>
-                <w:szCs w:val="24"/>
-              </w:rPr>
-              <w:t xml:space="preserve"> del usuario.   .</w:t>
+              <w:t xml:space="preserve"> “Nosotros”, “Recomendaciones de Recetas” y el proceso de Login del usuario.   .</w:t>
             </w:r>
           </w:p>
         </w:tc>
@@ -5889,7 +6467,7 @@
           <w:u w:val="single"/>
         </w:rPr>
       </w:pPr>
-      <w:bookmarkStart w:id="7" w:name="_Toc86080439"/>
+      <w:bookmarkStart w:id="7" w:name="_Toc90759230"/>
       <w:r>
         <w:rPr>
           <w:b/>
@@ -5998,23 +6576,13 @@
                 <w:szCs w:val="24"/>
               </w:rPr>
             </w:pPr>
-            <w:proofErr w:type="spellStart"/>
-            <w:r>
-              <w:rPr>
-                <w:b/>
-                <w:sz w:val="24"/>
-                <w:szCs w:val="24"/>
-              </w:rPr>
-              <w:t>N°</w:t>
-            </w:r>
-            <w:proofErr w:type="spellEnd"/>
-            <w:r>
-              <w:rPr>
-                <w:b/>
-                <w:sz w:val="24"/>
-                <w:szCs w:val="24"/>
-              </w:rPr>
-              <w:t xml:space="preserve"> de Tarea: </w:t>
+            <w:r>
+              <w:rPr>
+                <w:b/>
+                <w:sz w:val="24"/>
+                <w:szCs w:val="24"/>
+              </w:rPr>
+              <w:t xml:space="preserve">N° de Tarea: </w:t>
             </w:r>
             <w:r>
               <w:rPr>
@@ -6044,23 +6612,13 @@
                 <w:szCs w:val="24"/>
               </w:rPr>
             </w:pPr>
-            <w:proofErr w:type="spellStart"/>
-            <w:r>
-              <w:rPr>
-                <w:b/>
-                <w:sz w:val="24"/>
-                <w:szCs w:val="24"/>
-              </w:rPr>
-              <w:t>N°</w:t>
-            </w:r>
-            <w:proofErr w:type="spellEnd"/>
-            <w:r>
-              <w:rPr>
-                <w:b/>
-                <w:sz w:val="24"/>
-                <w:szCs w:val="24"/>
-              </w:rPr>
-              <w:t xml:space="preserve"> Historia de Usuario: </w:t>
+            <w:r>
+              <w:rPr>
+                <w:b/>
+                <w:sz w:val="24"/>
+                <w:szCs w:val="24"/>
+              </w:rPr>
+              <w:t xml:space="preserve">N° Historia de Usuario: </w:t>
             </w:r>
             <w:r>
               <w:rPr>
@@ -6111,39 +6669,7 @@
                 <w:sz w:val="24"/>
                 <w:szCs w:val="24"/>
               </w:rPr>
-              <w:t xml:space="preserve">Crear la sección “Nosotros” de </w:t>
-            </w:r>
-            <w:proofErr w:type="spellStart"/>
-            <w:r>
-              <w:rPr>
-                <w:sz w:val="24"/>
-                <w:szCs w:val="24"/>
-              </w:rPr>
-              <w:t>Meal</w:t>
-            </w:r>
-            <w:proofErr w:type="spellEnd"/>
-            <w:r>
-              <w:rPr>
-                <w:sz w:val="24"/>
-                <w:szCs w:val="24"/>
-              </w:rPr>
-              <w:t xml:space="preserve"> </w:t>
-            </w:r>
-            <w:proofErr w:type="spellStart"/>
-            <w:r>
-              <w:rPr>
-                <w:sz w:val="24"/>
-                <w:szCs w:val="24"/>
-              </w:rPr>
-              <w:t>Planner</w:t>
-            </w:r>
-            <w:proofErr w:type="spellEnd"/>
-            <w:r>
-              <w:rPr>
-                <w:sz w:val="24"/>
-                <w:szCs w:val="24"/>
-              </w:rPr>
-              <w:t>.</w:t>
+              <w:t>Crear la sección “Nosotros” de Meal Planner.</w:t>
             </w:r>
           </w:p>
         </w:tc>
@@ -6221,7 +6747,14 @@
                 <w:sz w:val="24"/>
                 <w:szCs w:val="24"/>
               </w:rPr>
-              <w:t xml:space="preserve"> 23/11/2021</w:t>
+              <w:t xml:space="preserve"> </w:t>
+            </w:r>
+            <w:r>
+              <w:rPr>
+                <w:sz w:val="24"/>
+                <w:szCs w:val="24"/>
+              </w:rPr>
+              <w:t>24/11/2021</w:t>
             </w:r>
           </w:p>
         </w:tc>
@@ -6296,21 +6829,12 @@
                 <w:szCs w:val="24"/>
               </w:rPr>
             </w:pPr>
-            <w:proofErr w:type="spellStart"/>
-            <w:r>
-              <w:rPr>
-                <w:sz w:val="24"/>
-                <w:szCs w:val="24"/>
-              </w:rPr>
-              <w:t>Huarhuachi</w:t>
-            </w:r>
-            <w:proofErr w:type="spellEnd"/>
-            <w:r>
-              <w:rPr>
-                <w:sz w:val="24"/>
-                <w:szCs w:val="24"/>
-              </w:rPr>
-              <w:t xml:space="preserve"> Ortega, Andrea Mariana</w:t>
+            <w:r>
+              <w:rPr>
+                <w:sz w:val="24"/>
+                <w:szCs w:val="24"/>
+              </w:rPr>
+              <w:t>Huarhuachi Ortega, Andrea Mariana</w:t>
             </w:r>
           </w:p>
         </w:tc>
@@ -6506,7 +7030,7 @@
           <w:u w:val="single"/>
         </w:rPr>
       </w:pPr>
-      <w:bookmarkStart w:id="8" w:name="_Toc86080440"/>
+      <w:bookmarkStart w:id="8" w:name="_Toc90759231"/>
       <w:r>
         <w:rPr>
           <w:b/>
@@ -6605,23 +7129,13 @@
                 <w:szCs w:val="24"/>
               </w:rPr>
             </w:pPr>
-            <w:proofErr w:type="spellStart"/>
-            <w:r>
-              <w:rPr>
-                <w:b/>
-                <w:sz w:val="24"/>
-                <w:szCs w:val="24"/>
-              </w:rPr>
-              <w:t>N°</w:t>
-            </w:r>
-            <w:proofErr w:type="spellEnd"/>
-            <w:r>
-              <w:rPr>
-                <w:b/>
-                <w:sz w:val="24"/>
-                <w:szCs w:val="24"/>
-              </w:rPr>
-              <w:t xml:space="preserve"> de Tarea: </w:t>
+            <w:r>
+              <w:rPr>
+                <w:b/>
+                <w:sz w:val="24"/>
+                <w:szCs w:val="24"/>
+              </w:rPr>
+              <w:t xml:space="preserve">N° de Tarea: </w:t>
             </w:r>
             <w:r>
               <w:rPr>
@@ -6652,23 +7166,13 @@
                 <w:szCs w:val="24"/>
               </w:rPr>
             </w:pPr>
-            <w:proofErr w:type="spellStart"/>
-            <w:r>
-              <w:rPr>
-                <w:b/>
-                <w:sz w:val="24"/>
-                <w:szCs w:val="24"/>
-              </w:rPr>
-              <w:t>N°</w:t>
-            </w:r>
-            <w:proofErr w:type="spellEnd"/>
-            <w:r>
-              <w:rPr>
-                <w:b/>
-                <w:sz w:val="24"/>
-                <w:szCs w:val="24"/>
-              </w:rPr>
-              <w:t xml:space="preserve"> Historia de Usuario: </w:t>
+            <w:r>
+              <w:rPr>
+                <w:b/>
+                <w:sz w:val="24"/>
+                <w:szCs w:val="24"/>
+              </w:rPr>
+              <w:t xml:space="preserve">N° Historia de Usuario: </w:t>
             </w:r>
             <w:r>
               <w:rPr>
@@ -6733,39 +7237,7 @@
                 <w:sz w:val="24"/>
                 <w:szCs w:val="24"/>
               </w:rPr>
-              <w:t xml:space="preserve">“Recomendaciones Alimenticias” disponibles en </w:t>
-            </w:r>
-            <w:proofErr w:type="spellStart"/>
-            <w:r>
-              <w:rPr>
-                <w:sz w:val="24"/>
-                <w:szCs w:val="24"/>
-              </w:rPr>
-              <w:t>Meal</w:t>
-            </w:r>
-            <w:proofErr w:type="spellEnd"/>
-            <w:r>
-              <w:rPr>
-                <w:sz w:val="24"/>
-                <w:szCs w:val="24"/>
-              </w:rPr>
-              <w:t xml:space="preserve"> </w:t>
-            </w:r>
-            <w:proofErr w:type="spellStart"/>
-            <w:r>
-              <w:rPr>
-                <w:sz w:val="24"/>
-                <w:szCs w:val="24"/>
-              </w:rPr>
-              <w:t>Planner</w:t>
-            </w:r>
-            <w:proofErr w:type="spellEnd"/>
-            <w:r>
-              <w:rPr>
-                <w:sz w:val="24"/>
-                <w:szCs w:val="24"/>
-              </w:rPr>
-              <w:t>.</w:t>
+              <w:t>“Recomendaciones Alimenticias” disponibles en Meal Planner.</w:t>
             </w:r>
           </w:p>
         </w:tc>
@@ -6843,7 +7315,14 @@
                 <w:sz w:val="24"/>
                 <w:szCs w:val="24"/>
               </w:rPr>
-              <w:t xml:space="preserve"> 23/11/2021</w:t>
+              <w:t xml:space="preserve"> </w:t>
+            </w:r>
+            <w:r>
+              <w:rPr>
+                <w:sz w:val="24"/>
+                <w:szCs w:val="24"/>
+              </w:rPr>
+              <w:t>24/11/2021</w:t>
             </w:r>
           </w:p>
         </w:tc>
@@ -6914,21 +7393,12 @@
                 <w:szCs w:val="24"/>
               </w:rPr>
             </w:pPr>
-            <w:proofErr w:type="spellStart"/>
-            <w:r>
-              <w:rPr>
-                <w:sz w:val="24"/>
-                <w:szCs w:val="24"/>
-              </w:rPr>
-              <w:t>Huarhuachi</w:t>
-            </w:r>
-            <w:proofErr w:type="spellEnd"/>
-            <w:r>
-              <w:rPr>
-                <w:sz w:val="24"/>
-                <w:szCs w:val="24"/>
-              </w:rPr>
-              <w:t xml:space="preserve"> Ortega, Andrea Mariana</w:t>
+            <w:r>
+              <w:rPr>
+                <w:sz w:val="24"/>
+                <w:szCs w:val="24"/>
+              </w:rPr>
+              <w:t>Huarhuachi Ortega, Andrea Mariana</w:t>
             </w:r>
           </w:p>
         </w:tc>
@@ -7054,7 +7524,7 @@
           <w:color w:val="05569F"/>
         </w:rPr>
       </w:pPr>
-      <w:bookmarkStart w:id="10" w:name="_Toc86080441"/>
+      <w:bookmarkStart w:id="10" w:name="_Toc90759232"/>
       <w:r>
         <w:rPr>
           <w:b/>
@@ -7062,7 +7532,7 @@
           <w:sz w:val="72"/>
           <w:szCs w:val="72"/>
         </w:rPr>
-        <w:t>HISTORIA DE USUARIO N°2 (MP_LHU_002): MÓDULO AUTENTIFICACIÓN DE USUARIO</w:t>
+        <w:t>HISTORIA DE USUARIO N°2 (MP_LHU_002): MÓDULO AUTENTICACIÓN DE USUARIO</w:t>
       </w:r>
       <w:bookmarkEnd w:id="10"/>
     </w:p>
@@ -7089,7 +7559,7 @@
           <w:szCs w:val="32"/>
         </w:rPr>
       </w:pPr>
-      <w:bookmarkStart w:id="12" w:name="_Toc86080442"/>
+      <w:bookmarkStart w:id="12" w:name="_Toc90759233"/>
       <w:r>
         <w:rPr>
           <w:b/>
@@ -7098,7 +7568,7 @@
           <w:szCs w:val="32"/>
         </w:rPr>
         <w:lastRenderedPageBreak/>
-        <w:t>HISTORIA DE USUARIO N°2 (MP_LHU_002): MÓDULO AUTENTIFICACIÓN DE USUARIO</w:t>
+        <w:t>HISTORIA DE USUARIO N°2 (MP_LHU_002): MÓDULO AUTENTICACIÓN DE USUARIO</w:t>
       </w:r>
       <w:bookmarkEnd w:id="12"/>
     </w:p>
@@ -7598,21 +8068,12 @@
                 <w:szCs w:val="24"/>
               </w:rPr>
             </w:pPr>
-            <w:proofErr w:type="spellStart"/>
-            <w:r>
-              <w:rPr>
-                <w:sz w:val="24"/>
-                <w:szCs w:val="24"/>
-              </w:rPr>
-              <w:t>Huarhuachi</w:t>
-            </w:r>
-            <w:proofErr w:type="spellEnd"/>
-            <w:r>
-              <w:rPr>
-                <w:sz w:val="24"/>
-                <w:szCs w:val="24"/>
-              </w:rPr>
-              <w:t xml:space="preserve"> Ortega, Andrea Mariana</w:t>
+            <w:r>
+              <w:rPr>
+                <w:sz w:val="24"/>
+                <w:szCs w:val="24"/>
+              </w:rPr>
+              <w:t>Huarhuachi Ortega, Andrea Mariana</w:t>
             </w:r>
           </w:p>
           <w:p>
@@ -7633,17 +8094,8 @@
                 <w:sz w:val="24"/>
                 <w:szCs w:val="24"/>
               </w:rPr>
-              <w:t xml:space="preserve">Palacios Barrutia, Jeanpiere </w:t>
-            </w:r>
-            <w:proofErr w:type="spellStart"/>
-            <w:r>
-              <w:rPr>
-                <w:sz w:val="24"/>
-                <w:szCs w:val="24"/>
-              </w:rPr>
-              <w:t>Julian</w:t>
-            </w:r>
-            <w:proofErr w:type="spellEnd"/>
+              <w:t>Palacios Barrutia, Jeanpiere Julian</w:t>
+            </w:r>
           </w:p>
           <w:p>
             <w:pPr>
@@ -7832,23 +8284,7 @@
                 <w:sz w:val="24"/>
                 <w:szCs w:val="24"/>
               </w:rPr>
-              <w:t xml:space="preserve">La creación del Módulo Autenticación de Usuario será en base al diseño UI realizado en </w:t>
-            </w:r>
-            <w:proofErr w:type="spellStart"/>
-            <w:r>
-              <w:rPr>
-                <w:sz w:val="24"/>
-                <w:szCs w:val="24"/>
-              </w:rPr>
-              <w:t>Figma</w:t>
-            </w:r>
-            <w:proofErr w:type="spellEnd"/>
-            <w:r>
-              <w:rPr>
-                <w:sz w:val="24"/>
-                <w:szCs w:val="24"/>
-              </w:rPr>
-              <w:t>. Se recomienda buscar el entregable perteneciente.</w:t>
+              <w:t>La creación del Módulo Autenticación de Usuario será en base al diseño UI realizado en Figma. Se recomienda buscar el entregable perteneciente.</w:t>
             </w:r>
           </w:p>
           <w:p>
@@ -8067,7 +8503,7 @@
           <w:szCs w:val="28"/>
         </w:rPr>
       </w:pPr>
-      <w:bookmarkStart w:id="13" w:name="_Toc86080443"/>
+      <w:bookmarkStart w:id="13" w:name="_Toc90759234"/>
       <w:r>
         <w:rPr>
           <w:b/>
@@ -8076,8 +8512,7 @@
           <w:sz w:val="28"/>
           <w:szCs w:val="28"/>
         </w:rPr>
-        <w:lastRenderedPageBreak/>
-        <w:t>TAREAS DE LA HISTORIA DE USUARIO N°2 (MP_LHU_002): MÓDULO AUTENTIFICACIÓN DE USUARIO</w:t>
+        <w:t>TAREAS DE LA HISTORIA DE USUARIO N°2 (MP_LHU_002): MÓDULO AUTENTICACIÓN DE USUARIO</w:t>
       </w:r>
       <w:bookmarkEnd w:id="13"/>
     </w:p>
@@ -8096,7 +8531,7 @@
           <w:u w:val="single"/>
         </w:rPr>
       </w:pPr>
-      <w:bookmarkStart w:id="14" w:name="_Toc86080444"/>
+      <w:bookmarkStart w:id="14" w:name="_Toc90759235"/>
       <w:r>
         <w:rPr>
           <w:b/>
@@ -8217,23 +8652,13 @@
                 <w:szCs w:val="24"/>
               </w:rPr>
             </w:pPr>
-            <w:proofErr w:type="spellStart"/>
-            <w:r>
-              <w:rPr>
-                <w:b/>
-                <w:sz w:val="24"/>
-                <w:szCs w:val="24"/>
-              </w:rPr>
-              <w:t>N°</w:t>
-            </w:r>
-            <w:proofErr w:type="spellEnd"/>
-            <w:r>
-              <w:rPr>
-                <w:b/>
-                <w:sz w:val="24"/>
-                <w:szCs w:val="24"/>
-              </w:rPr>
-              <w:t xml:space="preserve"> de Tarea: </w:t>
+            <w:r>
+              <w:rPr>
+                <w:b/>
+                <w:sz w:val="24"/>
+                <w:szCs w:val="24"/>
+              </w:rPr>
+              <w:t xml:space="preserve">N° de Tarea: </w:t>
             </w:r>
             <w:r>
               <w:rPr>
@@ -8270,23 +8695,13 @@
                 <w:szCs w:val="24"/>
               </w:rPr>
             </w:pPr>
-            <w:proofErr w:type="spellStart"/>
-            <w:r>
-              <w:rPr>
-                <w:b/>
-                <w:sz w:val="24"/>
-                <w:szCs w:val="24"/>
-              </w:rPr>
-              <w:t>N°</w:t>
-            </w:r>
-            <w:proofErr w:type="spellEnd"/>
-            <w:r>
-              <w:rPr>
-                <w:b/>
-                <w:sz w:val="24"/>
-                <w:szCs w:val="24"/>
-              </w:rPr>
-              <w:t xml:space="preserve"> Historia de Usuario: </w:t>
+            <w:r>
+              <w:rPr>
+                <w:b/>
+                <w:sz w:val="24"/>
+                <w:szCs w:val="24"/>
+              </w:rPr>
+              <w:t xml:space="preserve">N° Historia de Usuario: </w:t>
             </w:r>
             <w:r>
               <w:rPr>
@@ -8342,39 +8757,7 @@
                 <w:sz w:val="24"/>
                 <w:szCs w:val="24"/>
               </w:rPr>
-              <w:t xml:space="preserve">Creación de la base de datos de </w:t>
-            </w:r>
-            <w:proofErr w:type="spellStart"/>
-            <w:r>
-              <w:rPr>
-                <w:sz w:val="24"/>
-                <w:szCs w:val="24"/>
-              </w:rPr>
-              <w:t>Meal</w:t>
-            </w:r>
-            <w:proofErr w:type="spellEnd"/>
-            <w:r>
-              <w:rPr>
-                <w:sz w:val="24"/>
-                <w:szCs w:val="24"/>
-              </w:rPr>
-              <w:t xml:space="preserve"> </w:t>
-            </w:r>
-            <w:proofErr w:type="spellStart"/>
-            <w:r>
-              <w:rPr>
-                <w:sz w:val="24"/>
-                <w:szCs w:val="24"/>
-              </w:rPr>
-              <w:t>Planner</w:t>
-            </w:r>
-            <w:proofErr w:type="spellEnd"/>
-            <w:r>
-              <w:rPr>
-                <w:sz w:val="24"/>
-                <w:szCs w:val="24"/>
-              </w:rPr>
-              <w:t>.</w:t>
+              <w:t>Creación de la base de datos de Meal Planner.</w:t>
             </w:r>
           </w:p>
         </w:tc>
@@ -8464,7 +8847,7 @@
                 <w:sz w:val="24"/>
                 <w:szCs w:val="24"/>
               </w:rPr>
-              <w:t>23/11/2021</w:t>
+              <w:t>24/11/2021</w:t>
             </w:r>
           </w:p>
         </w:tc>
@@ -8527,17 +8910,8 @@
                 <w:sz w:val="24"/>
                 <w:szCs w:val="24"/>
               </w:rPr>
-              <w:t xml:space="preserve">Palacios Barrutia, Jeanpiere </w:t>
-            </w:r>
-            <w:proofErr w:type="spellStart"/>
-            <w:r>
-              <w:rPr>
-                <w:sz w:val="24"/>
-                <w:szCs w:val="24"/>
-              </w:rPr>
-              <w:t>Julian</w:t>
-            </w:r>
-            <w:proofErr w:type="spellEnd"/>
+              <w:t>Palacios Barrutia, Jeanpiere Julian</w:t>
+            </w:r>
           </w:p>
           <w:p>
             <w:pPr>
@@ -8680,7 +9054,7 @@
           <w:u w:val="single"/>
         </w:rPr>
       </w:pPr>
-      <w:bookmarkStart w:id="15" w:name="_Toc86080445"/>
+      <w:bookmarkStart w:id="15" w:name="_Toc90759236"/>
       <w:r>
         <w:rPr>
           <w:b/>
@@ -8802,23 +9176,13 @@
                 <w:szCs w:val="24"/>
               </w:rPr>
             </w:pPr>
-            <w:proofErr w:type="spellStart"/>
-            <w:r>
-              <w:rPr>
-                <w:b/>
-                <w:sz w:val="24"/>
-                <w:szCs w:val="24"/>
-              </w:rPr>
-              <w:t>N°</w:t>
-            </w:r>
-            <w:proofErr w:type="spellEnd"/>
-            <w:r>
-              <w:rPr>
-                <w:b/>
-                <w:sz w:val="24"/>
-                <w:szCs w:val="24"/>
-              </w:rPr>
-              <w:t xml:space="preserve"> de Tarea: </w:t>
+            <w:r>
+              <w:rPr>
+                <w:b/>
+                <w:sz w:val="24"/>
+                <w:szCs w:val="24"/>
+              </w:rPr>
+              <w:t xml:space="preserve">N° de Tarea: </w:t>
             </w:r>
             <w:r>
               <w:rPr>
@@ -8856,23 +9220,13 @@
                 <w:szCs w:val="24"/>
               </w:rPr>
             </w:pPr>
-            <w:proofErr w:type="spellStart"/>
-            <w:r>
-              <w:rPr>
-                <w:b/>
-                <w:sz w:val="24"/>
-                <w:szCs w:val="24"/>
-              </w:rPr>
-              <w:t>N°</w:t>
-            </w:r>
-            <w:proofErr w:type="spellEnd"/>
-            <w:r>
-              <w:rPr>
-                <w:b/>
-                <w:sz w:val="24"/>
-                <w:szCs w:val="24"/>
-              </w:rPr>
-              <w:t xml:space="preserve"> Historia de Usuario: </w:t>
+            <w:r>
+              <w:rPr>
+                <w:b/>
+                <w:sz w:val="24"/>
+                <w:szCs w:val="24"/>
+              </w:rPr>
+              <w:t xml:space="preserve">N° Historia de Usuario: </w:t>
             </w:r>
             <w:r>
               <w:rPr>
@@ -8929,39 +9283,7 @@
                 <w:sz w:val="24"/>
                 <w:szCs w:val="24"/>
               </w:rPr>
-              <w:t xml:space="preserve">Creación de la interfaz “Registro” para los usuarios en </w:t>
-            </w:r>
-            <w:proofErr w:type="spellStart"/>
-            <w:r>
-              <w:rPr>
-                <w:sz w:val="24"/>
-                <w:szCs w:val="24"/>
-              </w:rPr>
-              <w:t>Meal</w:t>
-            </w:r>
-            <w:proofErr w:type="spellEnd"/>
-            <w:r>
-              <w:rPr>
-                <w:sz w:val="24"/>
-                <w:szCs w:val="24"/>
-              </w:rPr>
-              <w:t xml:space="preserve"> </w:t>
-            </w:r>
-            <w:proofErr w:type="spellStart"/>
-            <w:r>
-              <w:rPr>
-                <w:sz w:val="24"/>
-                <w:szCs w:val="24"/>
-              </w:rPr>
-              <w:t>Planner</w:t>
-            </w:r>
-            <w:proofErr w:type="spellEnd"/>
-            <w:r>
-              <w:rPr>
-                <w:sz w:val="24"/>
-                <w:szCs w:val="24"/>
-              </w:rPr>
-              <w:t>.</w:t>
+              <w:t>Creación de la interfaz “Registro” para los usuarios en Meal Planner.</w:t>
             </w:r>
           </w:p>
         </w:tc>
@@ -9053,7 +9375,7 @@
                 <w:sz w:val="24"/>
                 <w:szCs w:val="24"/>
               </w:rPr>
-              <w:t>23/11/2021</w:t>
+              <w:t>24/11/2021</w:t>
             </w:r>
           </w:p>
         </w:tc>
@@ -9135,21 +9457,12 @@
                 <w:szCs w:val="24"/>
               </w:rPr>
             </w:pPr>
-            <w:proofErr w:type="spellStart"/>
-            <w:r>
-              <w:rPr>
-                <w:sz w:val="24"/>
-                <w:szCs w:val="24"/>
-              </w:rPr>
-              <w:t>Huarhuachi</w:t>
-            </w:r>
-            <w:proofErr w:type="spellEnd"/>
-            <w:r>
-              <w:rPr>
-                <w:sz w:val="24"/>
-                <w:szCs w:val="24"/>
-              </w:rPr>
-              <w:t xml:space="preserve"> Ortega, Andrea Mariana</w:t>
+            <w:r>
+              <w:rPr>
+                <w:sz w:val="24"/>
+                <w:szCs w:val="24"/>
+              </w:rPr>
+              <w:t>Huarhuachi Ortega, Andrea Mariana</w:t>
             </w:r>
           </w:p>
           <w:p>
@@ -9193,17 +9506,8 @@
                 <w:sz w:val="24"/>
                 <w:szCs w:val="24"/>
               </w:rPr>
-              <w:t xml:space="preserve">Palacios Barrutia, Jeanpiere </w:t>
-            </w:r>
-            <w:proofErr w:type="spellStart"/>
-            <w:r>
-              <w:rPr>
-                <w:sz w:val="24"/>
-                <w:szCs w:val="24"/>
-              </w:rPr>
-              <w:t>Julian</w:t>
-            </w:r>
-            <w:proofErr w:type="spellEnd"/>
+              <w:t>Palacios Barrutia, Jeanpiere Julian</w:t>
+            </w:r>
           </w:p>
         </w:tc>
         <w:tc>
@@ -9328,7 +9632,7 @@
           <w:u w:val="single"/>
         </w:rPr>
       </w:pPr>
-      <w:bookmarkStart w:id="16" w:name="_Toc86080446"/>
+      <w:bookmarkStart w:id="16" w:name="_Toc90759237"/>
       <w:r>
         <w:rPr>
           <w:b/>
@@ -9450,23 +9754,13 @@
                 <w:szCs w:val="24"/>
               </w:rPr>
             </w:pPr>
-            <w:proofErr w:type="spellStart"/>
-            <w:r>
-              <w:rPr>
-                <w:b/>
-                <w:sz w:val="24"/>
-                <w:szCs w:val="24"/>
-              </w:rPr>
-              <w:t>N°</w:t>
-            </w:r>
-            <w:proofErr w:type="spellEnd"/>
-            <w:r>
-              <w:rPr>
-                <w:b/>
-                <w:sz w:val="24"/>
-                <w:szCs w:val="24"/>
-              </w:rPr>
-              <w:t xml:space="preserve"> de Tarea: </w:t>
+            <w:r>
+              <w:rPr>
+                <w:b/>
+                <w:sz w:val="24"/>
+                <w:szCs w:val="24"/>
+              </w:rPr>
+              <w:t xml:space="preserve">N° de Tarea: </w:t>
             </w:r>
             <w:r>
               <w:rPr>
@@ -9504,23 +9798,13 @@
                 <w:szCs w:val="24"/>
               </w:rPr>
             </w:pPr>
-            <w:proofErr w:type="spellStart"/>
-            <w:r>
-              <w:rPr>
-                <w:b/>
-                <w:sz w:val="24"/>
-                <w:szCs w:val="24"/>
-              </w:rPr>
-              <w:t>N°</w:t>
-            </w:r>
-            <w:proofErr w:type="spellEnd"/>
-            <w:r>
-              <w:rPr>
-                <w:b/>
-                <w:sz w:val="24"/>
-                <w:szCs w:val="24"/>
-              </w:rPr>
-              <w:t xml:space="preserve"> Historia de Usuario: </w:t>
+            <w:r>
+              <w:rPr>
+                <w:b/>
+                <w:sz w:val="24"/>
+                <w:szCs w:val="24"/>
+              </w:rPr>
+              <w:t xml:space="preserve">N° Historia de Usuario: </w:t>
             </w:r>
             <w:r>
               <w:rPr>
@@ -9577,39 +9861,7 @@
                 <w:sz w:val="24"/>
                 <w:szCs w:val="24"/>
               </w:rPr>
-              <w:t xml:space="preserve">Creación de la interfaz “Iniciar Sesión” para los usuarios en </w:t>
-            </w:r>
-            <w:proofErr w:type="spellStart"/>
-            <w:r>
-              <w:rPr>
-                <w:sz w:val="24"/>
-                <w:szCs w:val="24"/>
-              </w:rPr>
-              <w:t>Meal</w:t>
-            </w:r>
-            <w:proofErr w:type="spellEnd"/>
-            <w:r>
-              <w:rPr>
-                <w:sz w:val="24"/>
-                <w:szCs w:val="24"/>
-              </w:rPr>
-              <w:t xml:space="preserve"> </w:t>
-            </w:r>
-            <w:proofErr w:type="spellStart"/>
-            <w:r>
-              <w:rPr>
-                <w:sz w:val="24"/>
-                <w:szCs w:val="24"/>
-              </w:rPr>
-              <w:t>Planner</w:t>
-            </w:r>
-            <w:proofErr w:type="spellEnd"/>
-            <w:r>
-              <w:rPr>
-                <w:sz w:val="24"/>
-                <w:szCs w:val="24"/>
-              </w:rPr>
-              <w:t>.</w:t>
+              <w:t>Creación de la interfaz “Iniciar Sesión” para los usuarios en Meal Planner.</w:t>
             </w:r>
           </w:p>
         </w:tc>
@@ -9701,7 +9953,7 @@
                 <w:sz w:val="24"/>
                 <w:szCs w:val="24"/>
               </w:rPr>
-              <w:t>23/11/2021</w:t>
+              <w:t>24/11/2021</w:t>
             </w:r>
           </w:p>
         </w:tc>
@@ -9784,21 +10036,12 @@
                 <w:szCs w:val="24"/>
               </w:rPr>
             </w:pPr>
-            <w:proofErr w:type="spellStart"/>
-            <w:r>
-              <w:rPr>
-                <w:sz w:val="24"/>
-                <w:szCs w:val="24"/>
-              </w:rPr>
-              <w:t>Huarhuachi</w:t>
-            </w:r>
-            <w:proofErr w:type="spellEnd"/>
-            <w:r>
-              <w:rPr>
-                <w:sz w:val="24"/>
-                <w:szCs w:val="24"/>
-              </w:rPr>
-              <w:t xml:space="preserve"> Ortega, Andrea Mariana</w:t>
+            <w:r>
+              <w:rPr>
+                <w:sz w:val="24"/>
+                <w:szCs w:val="24"/>
+              </w:rPr>
+              <w:t>Huarhuachi Ortega, Andrea Mariana</w:t>
             </w:r>
           </w:p>
           <w:p>
@@ -9820,17 +10063,8 @@
                 <w:sz w:val="24"/>
                 <w:szCs w:val="24"/>
               </w:rPr>
-              <w:t xml:space="preserve">Palacios Barrutia, Jeanpiere </w:t>
-            </w:r>
-            <w:proofErr w:type="spellStart"/>
-            <w:r>
-              <w:rPr>
-                <w:sz w:val="24"/>
-                <w:szCs w:val="24"/>
-              </w:rPr>
-              <w:t>Julian</w:t>
-            </w:r>
-            <w:proofErr w:type="spellEnd"/>
+              <w:t>Palacios Barrutia, Jeanpiere Julian</w:t>
+            </w:r>
           </w:p>
           <w:p>
             <w:pPr>
@@ -9956,39 +10190,7 @@
                 <w:sz w:val="24"/>
                 <w:szCs w:val="24"/>
               </w:rPr>
-              <w:t xml:space="preserve">Consiste en crear la interfaz de Inicio de Sesión para que los clientes puedan acceder a las funcionalidades de </w:t>
-            </w:r>
-            <w:proofErr w:type="spellStart"/>
-            <w:r>
-              <w:rPr>
-                <w:sz w:val="24"/>
-                <w:szCs w:val="24"/>
-              </w:rPr>
-              <w:t>Meal</w:t>
-            </w:r>
-            <w:proofErr w:type="spellEnd"/>
-            <w:r>
-              <w:rPr>
-                <w:sz w:val="24"/>
-                <w:szCs w:val="24"/>
-              </w:rPr>
-              <w:t xml:space="preserve"> </w:t>
-            </w:r>
-            <w:proofErr w:type="spellStart"/>
-            <w:r>
-              <w:rPr>
-                <w:sz w:val="24"/>
-                <w:szCs w:val="24"/>
-              </w:rPr>
-              <w:t>Planner</w:t>
-            </w:r>
-            <w:proofErr w:type="spellEnd"/>
-            <w:r>
-              <w:rPr>
-                <w:sz w:val="24"/>
-                <w:szCs w:val="24"/>
-              </w:rPr>
-              <w:t>.</w:t>
+              <w:t>Consiste en crear la interfaz de Inicio de Sesión para que los clientes puedan acceder a las funcionalidades de Meal Planner.</w:t>
             </w:r>
           </w:p>
         </w:tc>
@@ -10028,7 +10230,7 @@
           <w:szCs w:val="72"/>
         </w:rPr>
       </w:pPr>
-      <w:bookmarkStart w:id="18" w:name="_Toc86080447"/>
+      <w:bookmarkStart w:id="18" w:name="_Toc90759238"/>
       <w:r>
         <w:rPr>
           <w:b/>
@@ -10069,7 +10271,7 @@
           <w:szCs w:val="20"/>
         </w:rPr>
       </w:pPr>
-      <w:bookmarkStart w:id="19" w:name="_Toc86080448"/>
+      <w:bookmarkStart w:id="19" w:name="_Toc90759239"/>
       <w:r>
         <w:rPr>
           <w:b/>
@@ -10573,21 +10775,12 @@
                 <w:szCs w:val="24"/>
               </w:rPr>
             </w:pPr>
-            <w:proofErr w:type="spellStart"/>
-            <w:r>
-              <w:rPr>
-                <w:sz w:val="24"/>
-                <w:szCs w:val="24"/>
-              </w:rPr>
-              <w:t>Huarhuachi</w:t>
-            </w:r>
-            <w:proofErr w:type="spellEnd"/>
-            <w:r>
-              <w:rPr>
-                <w:sz w:val="24"/>
-                <w:szCs w:val="24"/>
-              </w:rPr>
-              <w:t xml:space="preserve"> Ortega, Andrea Mariana</w:t>
+            <w:r>
+              <w:rPr>
+                <w:sz w:val="24"/>
+                <w:szCs w:val="24"/>
+              </w:rPr>
+              <w:t>Huarhuachi Ortega, Andrea Mariana</w:t>
             </w:r>
           </w:p>
           <w:p>
@@ -10608,17 +10801,8 @@
                 <w:sz w:val="24"/>
                 <w:szCs w:val="24"/>
               </w:rPr>
-              <w:t xml:space="preserve">Palacios Barrutia, Jeanpiere </w:t>
-            </w:r>
-            <w:proofErr w:type="spellStart"/>
-            <w:r>
-              <w:rPr>
-                <w:sz w:val="24"/>
-                <w:szCs w:val="24"/>
-              </w:rPr>
-              <w:t>Julian</w:t>
-            </w:r>
-            <w:proofErr w:type="spellEnd"/>
+              <w:t>Palacios Barrutia, Jeanpiere Julian</w:t>
+            </w:r>
           </w:p>
           <w:p>
             <w:pPr>
@@ -10765,23 +10949,7 @@
                 <w:sz w:val="24"/>
                 <w:szCs w:val="24"/>
               </w:rPr>
-              <w:t xml:space="preserve">La creación del Módulo Usuario Cliente será en base al diseño UI realizado en </w:t>
-            </w:r>
-            <w:proofErr w:type="spellStart"/>
-            <w:r>
-              <w:rPr>
-                <w:sz w:val="24"/>
-                <w:szCs w:val="24"/>
-              </w:rPr>
-              <w:t>Figma</w:t>
-            </w:r>
-            <w:proofErr w:type="spellEnd"/>
-            <w:r>
-              <w:rPr>
-                <w:sz w:val="24"/>
-                <w:szCs w:val="24"/>
-              </w:rPr>
-              <w:t>. Se recomienda buscar el entregable perteneciente.</w:t>
+              <w:t>La creación del Módulo Usuario Cliente será en base al diseño UI realizado en Figma. Se recomienda buscar el entregable perteneciente.</w:t>
             </w:r>
           </w:p>
           <w:p>
@@ -10982,6 +11150,13 @@
               </w:rPr>
               <w:t>Permitir al usuario buscar, editar y eliminar alguna receta de su calendario de comidas</w:t>
             </w:r>
+            <w:r>
+              <w:rPr>
+                <w:sz w:val="24"/>
+                <w:szCs w:val="24"/>
+              </w:rPr>
+              <w:t>.</w:t>
+            </w:r>
           </w:p>
           <w:p>
             <w:pPr>
@@ -11047,7 +11222,7 @@
           <w:szCs w:val="28"/>
         </w:rPr>
       </w:pPr>
-      <w:bookmarkStart w:id="20" w:name="_Toc86080449"/>
+      <w:bookmarkStart w:id="20" w:name="_Toc90759240"/>
       <w:r>
         <w:rPr>
           <w:b/>
@@ -11056,7 +11231,6 @@
           <w:sz w:val="28"/>
           <w:szCs w:val="28"/>
         </w:rPr>
-        <w:lastRenderedPageBreak/>
         <w:t>TAREAS DE LA HISTORIA DE USUARIO N°3 (MP_LHU_003): MÓDULO USUARIO CLIENTE</w:t>
       </w:r>
       <w:bookmarkEnd w:id="20"/>
@@ -11076,7 +11250,7 @@
           <w:u w:val="single"/>
         </w:rPr>
       </w:pPr>
-      <w:bookmarkStart w:id="21" w:name="_Toc86080450"/>
+      <w:bookmarkStart w:id="21" w:name="_Toc90759241"/>
       <w:r>
         <w:rPr>
           <w:b/>
@@ -11197,23 +11371,13 @@
                 <w:szCs w:val="24"/>
               </w:rPr>
             </w:pPr>
-            <w:proofErr w:type="spellStart"/>
-            <w:r>
-              <w:rPr>
-                <w:b/>
-                <w:sz w:val="24"/>
-                <w:szCs w:val="24"/>
-              </w:rPr>
-              <w:t>N°</w:t>
-            </w:r>
-            <w:proofErr w:type="spellEnd"/>
-            <w:r>
-              <w:rPr>
-                <w:b/>
-                <w:sz w:val="24"/>
-                <w:szCs w:val="24"/>
-              </w:rPr>
-              <w:t xml:space="preserve"> de Tarea: </w:t>
+            <w:r>
+              <w:rPr>
+                <w:b/>
+                <w:sz w:val="24"/>
+                <w:szCs w:val="24"/>
+              </w:rPr>
+              <w:t xml:space="preserve">N° de Tarea: </w:t>
             </w:r>
             <w:r>
               <w:rPr>
@@ -11250,23 +11414,13 @@
                 <w:szCs w:val="24"/>
               </w:rPr>
             </w:pPr>
-            <w:proofErr w:type="spellStart"/>
-            <w:r>
-              <w:rPr>
-                <w:b/>
-                <w:sz w:val="24"/>
-                <w:szCs w:val="24"/>
-              </w:rPr>
-              <w:t>N°</w:t>
-            </w:r>
-            <w:proofErr w:type="spellEnd"/>
-            <w:r>
-              <w:rPr>
-                <w:b/>
-                <w:sz w:val="24"/>
-                <w:szCs w:val="24"/>
-              </w:rPr>
-              <w:t xml:space="preserve"> Historia de Usuario: </w:t>
+            <w:r>
+              <w:rPr>
+                <w:b/>
+                <w:sz w:val="24"/>
+                <w:szCs w:val="24"/>
+              </w:rPr>
+              <w:t xml:space="preserve">N° Historia de Usuario: </w:t>
             </w:r>
             <w:r>
               <w:rPr>
@@ -11412,7 +11566,21 @@
                 <w:sz w:val="24"/>
                 <w:szCs w:val="24"/>
               </w:rPr>
-              <w:t xml:space="preserve"> 12/12/2021</w:t>
+              <w:t xml:space="preserve"> </w:t>
+            </w:r>
+            <w:r>
+              <w:rPr>
+                <w:sz w:val="24"/>
+                <w:szCs w:val="24"/>
+              </w:rPr>
+              <w:t>20</w:t>
+            </w:r>
+            <w:r>
+              <w:rPr>
+                <w:sz w:val="24"/>
+                <w:szCs w:val="24"/>
+              </w:rPr>
+              <w:t>/12/2021</w:t>
             </w:r>
           </w:p>
         </w:tc>
@@ -11476,17 +11644,8 @@
                 <w:sz w:val="24"/>
                 <w:szCs w:val="24"/>
               </w:rPr>
-              <w:t xml:space="preserve">Palacios Barrutia, Jeanpiere </w:t>
-            </w:r>
-            <w:proofErr w:type="spellStart"/>
-            <w:r>
-              <w:rPr>
-                <w:sz w:val="24"/>
-                <w:szCs w:val="24"/>
-              </w:rPr>
-              <w:t>Julian</w:t>
-            </w:r>
-            <w:proofErr w:type="spellEnd"/>
+              <w:t>Palacios Barrutia, Jeanpiere Julian</w:t>
+            </w:r>
           </w:p>
           <w:p>
             <w:pPr>
@@ -11630,7 +11789,7 @@
           <w:u w:val="single"/>
         </w:rPr>
       </w:pPr>
-      <w:bookmarkStart w:id="22" w:name="_Toc86080451"/>
+      <w:bookmarkStart w:id="22" w:name="_Toc90759242"/>
       <w:r>
         <w:rPr>
           <w:b/>
@@ -11751,23 +11910,13 @@
                 <w:szCs w:val="24"/>
               </w:rPr>
             </w:pPr>
-            <w:proofErr w:type="spellStart"/>
-            <w:r>
-              <w:rPr>
-                <w:b/>
-                <w:sz w:val="24"/>
-                <w:szCs w:val="24"/>
-              </w:rPr>
-              <w:t>N°</w:t>
-            </w:r>
-            <w:proofErr w:type="spellEnd"/>
-            <w:r>
-              <w:rPr>
-                <w:b/>
-                <w:sz w:val="24"/>
-                <w:szCs w:val="24"/>
-              </w:rPr>
-              <w:t xml:space="preserve"> de Tarea: </w:t>
+            <w:r>
+              <w:rPr>
+                <w:b/>
+                <w:sz w:val="24"/>
+                <w:szCs w:val="24"/>
+              </w:rPr>
+              <w:t xml:space="preserve">N° de Tarea: </w:t>
             </w:r>
             <w:r>
               <w:rPr>
@@ -11804,23 +11953,13 @@
                 <w:szCs w:val="24"/>
               </w:rPr>
             </w:pPr>
-            <w:proofErr w:type="spellStart"/>
-            <w:r>
-              <w:rPr>
-                <w:b/>
-                <w:sz w:val="24"/>
-                <w:szCs w:val="24"/>
-              </w:rPr>
-              <w:t>N°</w:t>
-            </w:r>
-            <w:proofErr w:type="spellEnd"/>
-            <w:r>
-              <w:rPr>
-                <w:b/>
-                <w:sz w:val="24"/>
-                <w:szCs w:val="24"/>
-              </w:rPr>
-              <w:t xml:space="preserve"> Historia de Usuario: </w:t>
+            <w:r>
+              <w:rPr>
+                <w:b/>
+                <w:sz w:val="24"/>
+                <w:szCs w:val="24"/>
+              </w:rPr>
+              <w:t xml:space="preserve">N° Historia de Usuario: </w:t>
             </w:r>
             <w:r>
               <w:rPr>
@@ -11966,7 +12105,14 @@
                 <w:sz w:val="24"/>
                 <w:szCs w:val="24"/>
               </w:rPr>
-              <w:t xml:space="preserve"> 12/12/2021</w:t>
+              <w:t xml:space="preserve"> </w:t>
+            </w:r>
+            <w:r>
+              <w:rPr>
+                <w:sz w:val="24"/>
+                <w:szCs w:val="24"/>
+              </w:rPr>
+              <w:t>20/12/2021</w:t>
             </w:r>
           </w:p>
         </w:tc>
@@ -12048,21 +12194,12 @@
                 <w:szCs w:val="24"/>
               </w:rPr>
             </w:pPr>
-            <w:proofErr w:type="spellStart"/>
-            <w:r>
-              <w:rPr>
-                <w:sz w:val="24"/>
-                <w:szCs w:val="24"/>
-              </w:rPr>
-              <w:t>Huarhuachi</w:t>
-            </w:r>
-            <w:proofErr w:type="spellEnd"/>
-            <w:r>
-              <w:rPr>
-                <w:sz w:val="24"/>
-                <w:szCs w:val="24"/>
-              </w:rPr>
-              <w:t xml:space="preserve"> Ortega, Andrea Mariana</w:t>
+            <w:r>
+              <w:rPr>
+                <w:sz w:val="24"/>
+                <w:szCs w:val="24"/>
+              </w:rPr>
+              <w:t>Huarhuachi Ortega, Andrea Mariana</w:t>
             </w:r>
           </w:p>
           <w:p>
@@ -12084,17 +12221,8 @@
                 <w:sz w:val="24"/>
                 <w:szCs w:val="24"/>
               </w:rPr>
-              <w:t xml:space="preserve">Palacios Barrutia, Jeanpiere </w:t>
-            </w:r>
-            <w:proofErr w:type="spellStart"/>
-            <w:r>
-              <w:rPr>
-                <w:sz w:val="24"/>
-                <w:szCs w:val="24"/>
-              </w:rPr>
-              <w:t>Julian</w:t>
-            </w:r>
-            <w:proofErr w:type="spellEnd"/>
+              <w:t>Palacios Barrutia, Jeanpiere Julian</w:t>
+            </w:r>
           </w:p>
           <w:p>
             <w:pPr>
@@ -12236,7 +12364,7 @@
           <w:u w:val="single"/>
         </w:rPr>
       </w:pPr>
-      <w:bookmarkStart w:id="23" w:name="_Toc86080452"/>
+      <w:bookmarkStart w:id="23" w:name="_Toc90759243"/>
       <w:r>
         <w:rPr>
           <w:b/>
@@ -12358,23 +12486,13 @@
                 <w:szCs w:val="24"/>
               </w:rPr>
             </w:pPr>
-            <w:proofErr w:type="spellStart"/>
-            <w:r>
-              <w:rPr>
-                <w:b/>
-                <w:sz w:val="24"/>
-                <w:szCs w:val="24"/>
-              </w:rPr>
-              <w:t>N°</w:t>
-            </w:r>
-            <w:proofErr w:type="spellEnd"/>
-            <w:r>
-              <w:rPr>
-                <w:b/>
-                <w:sz w:val="24"/>
-                <w:szCs w:val="24"/>
-              </w:rPr>
-              <w:t xml:space="preserve"> de Tarea: </w:t>
+            <w:r>
+              <w:rPr>
+                <w:b/>
+                <w:sz w:val="24"/>
+                <w:szCs w:val="24"/>
+              </w:rPr>
+              <w:t xml:space="preserve">N° de Tarea: </w:t>
             </w:r>
             <w:r>
               <w:rPr>
@@ -12411,23 +12529,13 @@
                 <w:szCs w:val="24"/>
               </w:rPr>
             </w:pPr>
-            <w:proofErr w:type="spellStart"/>
-            <w:r>
-              <w:rPr>
-                <w:b/>
-                <w:sz w:val="24"/>
-                <w:szCs w:val="24"/>
-              </w:rPr>
-              <w:t>N°</w:t>
-            </w:r>
-            <w:proofErr w:type="spellEnd"/>
-            <w:r>
-              <w:rPr>
-                <w:b/>
-                <w:sz w:val="24"/>
-                <w:szCs w:val="24"/>
-              </w:rPr>
-              <w:t xml:space="preserve"> Historia de Usuario: </w:t>
+            <w:r>
+              <w:rPr>
+                <w:b/>
+                <w:sz w:val="24"/>
+                <w:szCs w:val="24"/>
+              </w:rPr>
+              <w:t xml:space="preserve">N° Historia de Usuario: </w:t>
             </w:r>
             <w:r>
               <w:rPr>
@@ -12575,7 +12683,14 @@
                 <w:sz w:val="24"/>
                 <w:szCs w:val="24"/>
               </w:rPr>
-              <w:t xml:space="preserve"> 12/12/2021</w:t>
+              <w:t xml:space="preserve"> </w:t>
+            </w:r>
+            <w:r>
+              <w:rPr>
+                <w:sz w:val="24"/>
+                <w:szCs w:val="24"/>
+              </w:rPr>
+              <w:t>20/12/2021</w:t>
             </w:r>
           </w:p>
         </w:tc>
@@ -12657,21 +12772,12 @@
                 <w:szCs w:val="24"/>
               </w:rPr>
             </w:pPr>
-            <w:proofErr w:type="spellStart"/>
-            <w:r>
-              <w:rPr>
-                <w:sz w:val="24"/>
-                <w:szCs w:val="24"/>
-              </w:rPr>
-              <w:t>Huarhuachi</w:t>
-            </w:r>
-            <w:proofErr w:type="spellEnd"/>
-            <w:r>
-              <w:rPr>
-                <w:sz w:val="24"/>
-                <w:szCs w:val="24"/>
-              </w:rPr>
-              <w:t xml:space="preserve"> Ortega, Andrea Mariana</w:t>
+            <w:r>
+              <w:rPr>
+                <w:sz w:val="24"/>
+                <w:szCs w:val="24"/>
+              </w:rPr>
+              <w:t>Huarhuachi Ortega, Andrea Mariana</w:t>
             </w:r>
           </w:p>
           <w:p>
@@ -12693,17 +12799,8 @@
                 <w:sz w:val="24"/>
                 <w:szCs w:val="24"/>
               </w:rPr>
-              <w:t xml:space="preserve">Palacios Barrutia, Jeanpiere </w:t>
-            </w:r>
-            <w:proofErr w:type="spellStart"/>
-            <w:r>
-              <w:rPr>
-                <w:sz w:val="24"/>
-                <w:szCs w:val="24"/>
-              </w:rPr>
-              <w:t>Julian</w:t>
-            </w:r>
-            <w:proofErr w:type="spellEnd"/>
+              <w:t>Palacios Barrutia, Jeanpiere Julian</w:t>
+            </w:r>
           </w:p>
           <w:p>
             <w:pPr>
@@ -12848,7 +12945,7 @@
           <w:u w:val="single"/>
         </w:rPr>
       </w:pPr>
-      <w:bookmarkStart w:id="24" w:name="_Toc86080453"/>
+      <w:bookmarkStart w:id="24" w:name="_Toc90759244"/>
       <w:r>
         <w:rPr>
           <w:b/>
@@ -12956,23 +13053,13 @@
                 <w:szCs w:val="24"/>
               </w:rPr>
             </w:pPr>
-            <w:proofErr w:type="spellStart"/>
-            <w:r>
-              <w:rPr>
-                <w:b/>
-                <w:sz w:val="24"/>
-                <w:szCs w:val="24"/>
-              </w:rPr>
-              <w:t>N°</w:t>
-            </w:r>
-            <w:proofErr w:type="spellEnd"/>
-            <w:r>
-              <w:rPr>
-                <w:b/>
-                <w:sz w:val="24"/>
-                <w:szCs w:val="24"/>
-              </w:rPr>
-              <w:t xml:space="preserve"> de Tarea: </w:t>
+            <w:r>
+              <w:rPr>
+                <w:b/>
+                <w:sz w:val="24"/>
+                <w:szCs w:val="24"/>
+              </w:rPr>
+              <w:t xml:space="preserve">N° de Tarea: </w:t>
             </w:r>
             <w:r>
               <w:rPr>
@@ -13002,23 +13089,13 @@
                 <w:szCs w:val="24"/>
               </w:rPr>
             </w:pPr>
-            <w:proofErr w:type="spellStart"/>
-            <w:r>
-              <w:rPr>
-                <w:b/>
-                <w:sz w:val="24"/>
-                <w:szCs w:val="24"/>
-              </w:rPr>
-              <w:t>N°</w:t>
-            </w:r>
-            <w:proofErr w:type="spellEnd"/>
-            <w:r>
-              <w:rPr>
-                <w:b/>
-                <w:sz w:val="24"/>
-                <w:szCs w:val="24"/>
-              </w:rPr>
-              <w:t xml:space="preserve"> Historia de Usuario: </w:t>
+            <w:r>
+              <w:rPr>
+                <w:b/>
+                <w:sz w:val="24"/>
+                <w:szCs w:val="24"/>
+              </w:rPr>
+              <w:t xml:space="preserve">N° Historia de Usuario: </w:t>
             </w:r>
             <w:r>
               <w:rPr>
@@ -13146,7 +13223,14 @@
                 <w:sz w:val="24"/>
                 <w:szCs w:val="24"/>
               </w:rPr>
-              <w:t xml:space="preserve"> 12/12/2021</w:t>
+              <w:t xml:space="preserve"> </w:t>
+            </w:r>
+            <w:r>
+              <w:rPr>
+                <w:sz w:val="24"/>
+                <w:szCs w:val="24"/>
+              </w:rPr>
+              <w:t>20/12/2021</w:t>
             </w:r>
           </w:p>
         </w:tc>
@@ -13222,21 +13306,12 @@
                 <w:szCs w:val="24"/>
               </w:rPr>
             </w:pPr>
-            <w:proofErr w:type="spellStart"/>
-            <w:r>
-              <w:rPr>
-                <w:sz w:val="24"/>
-                <w:szCs w:val="24"/>
-              </w:rPr>
-              <w:t>Huarhuachi</w:t>
-            </w:r>
-            <w:proofErr w:type="spellEnd"/>
-            <w:r>
-              <w:rPr>
-                <w:sz w:val="24"/>
-                <w:szCs w:val="24"/>
-              </w:rPr>
-              <w:t xml:space="preserve"> Ortega, Andrea Mariana</w:t>
+            <w:r>
+              <w:rPr>
+                <w:sz w:val="24"/>
+                <w:szCs w:val="24"/>
+              </w:rPr>
+              <w:t>Huarhuachi Ortega, Andrea Mariana</w:t>
             </w:r>
           </w:p>
           <w:p>
@@ -13258,17 +13333,8 @@
                 <w:sz w:val="24"/>
                 <w:szCs w:val="24"/>
               </w:rPr>
-              <w:t xml:space="preserve">Palacios Barrutia, Jeanpiere </w:t>
-            </w:r>
-            <w:proofErr w:type="spellStart"/>
-            <w:r>
-              <w:rPr>
-                <w:sz w:val="24"/>
-                <w:szCs w:val="24"/>
-              </w:rPr>
-              <w:t>Julian</w:t>
-            </w:r>
-            <w:proofErr w:type="spellEnd"/>
+              <w:t>Palacios Barrutia, Jeanpiere Julian</w:t>
+            </w:r>
           </w:p>
           <w:p>
             <w:pPr>
@@ -13398,7 +13464,7 @@
           <w:u w:val="single"/>
         </w:rPr>
       </w:pPr>
-      <w:bookmarkStart w:id="25" w:name="_Toc86080454"/>
+      <w:bookmarkStart w:id="25" w:name="_Toc90759245"/>
       <w:r>
         <w:rPr>
           <w:b/>
@@ -13507,23 +13573,13 @@
                 <w:szCs w:val="24"/>
               </w:rPr>
             </w:pPr>
-            <w:proofErr w:type="spellStart"/>
-            <w:r>
-              <w:rPr>
-                <w:b/>
-                <w:sz w:val="24"/>
-                <w:szCs w:val="24"/>
-              </w:rPr>
-              <w:t>N°</w:t>
-            </w:r>
-            <w:proofErr w:type="spellEnd"/>
-            <w:r>
-              <w:rPr>
-                <w:b/>
-                <w:sz w:val="24"/>
-                <w:szCs w:val="24"/>
-              </w:rPr>
-              <w:t xml:space="preserve"> de Tarea: </w:t>
+            <w:r>
+              <w:rPr>
+                <w:b/>
+                <w:sz w:val="24"/>
+                <w:szCs w:val="24"/>
+              </w:rPr>
+              <w:t xml:space="preserve">N° de Tarea: </w:t>
             </w:r>
             <w:r>
               <w:rPr>
@@ -13553,23 +13609,13 @@
                 <w:szCs w:val="24"/>
               </w:rPr>
             </w:pPr>
-            <w:proofErr w:type="spellStart"/>
-            <w:r>
-              <w:rPr>
-                <w:b/>
-                <w:sz w:val="24"/>
-                <w:szCs w:val="24"/>
-              </w:rPr>
-              <w:t>N°</w:t>
-            </w:r>
-            <w:proofErr w:type="spellEnd"/>
-            <w:r>
-              <w:rPr>
-                <w:b/>
-                <w:sz w:val="24"/>
-                <w:szCs w:val="24"/>
-              </w:rPr>
-              <w:t xml:space="preserve"> Historia de Usuario: </w:t>
+            <w:r>
+              <w:rPr>
+                <w:b/>
+                <w:sz w:val="24"/>
+                <w:szCs w:val="24"/>
+              </w:rPr>
+              <w:t xml:space="preserve">N° Historia de Usuario: </w:t>
             </w:r>
             <w:r>
               <w:rPr>
@@ -13698,7 +13744,14 @@
                 <w:sz w:val="24"/>
                 <w:szCs w:val="24"/>
               </w:rPr>
-              <w:t xml:space="preserve"> 12/12/2021</w:t>
+              <w:t xml:space="preserve"> </w:t>
+            </w:r>
+            <w:r>
+              <w:rPr>
+                <w:sz w:val="24"/>
+                <w:szCs w:val="24"/>
+              </w:rPr>
+              <w:t>20/12/2021</w:t>
             </w:r>
           </w:p>
         </w:tc>
@@ -13774,21 +13827,12 @@
                 <w:szCs w:val="24"/>
               </w:rPr>
             </w:pPr>
-            <w:proofErr w:type="spellStart"/>
-            <w:r>
-              <w:rPr>
-                <w:sz w:val="24"/>
-                <w:szCs w:val="24"/>
-              </w:rPr>
-              <w:t>Huarhuachi</w:t>
-            </w:r>
-            <w:proofErr w:type="spellEnd"/>
-            <w:r>
-              <w:rPr>
-                <w:sz w:val="24"/>
-                <w:szCs w:val="24"/>
-              </w:rPr>
-              <w:t xml:space="preserve"> Ortega, Andrea Mariana</w:t>
+            <w:r>
+              <w:rPr>
+                <w:sz w:val="24"/>
+                <w:szCs w:val="24"/>
+              </w:rPr>
+              <w:t>Huarhuachi Ortega, Andrea Mariana</w:t>
             </w:r>
           </w:p>
           <w:p>
@@ -13810,17 +13854,8 @@
                 <w:sz w:val="24"/>
                 <w:szCs w:val="24"/>
               </w:rPr>
-              <w:t xml:space="preserve">Palacios Barrutia, Jeanpiere </w:t>
-            </w:r>
-            <w:proofErr w:type="spellStart"/>
-            <w:r>
-              <w:rPr>
-                <w:sz w:val="24"/>
-                <w:szCs w:val="24"/>
-              </w:rPr>
-              <w:t>Julian</w:t>
-            </w:r>
-            <w:proofErr w:type="spellEnd"/>
+              <w:t>Palacios Barrutia, Jeanpiere Julian</w:t>
+            </w:r>
           </w:p>
           <w:p>
             <w:pPr>
@@ -13952,7 +13987,7 @@
           <w:u w:val="single"/>
         </w:rPr>
       </w:pPr>
-      <w:bookmarkStart w:id="26" w:name="_Toc86080455"/>
+      <w:bookmarkStart w:id="26" w:name="_Toc90759246"/>
       <w:r>
         <w:rPr>
           <w:b/>
@@ -14061,23 +14096,13 @@
                 <w:szCs w:val="24"/>
               </w:rPr>
             </w:pPr>
-            <w:proofErr w:type="spellStart"/>
-            <w:r>
-              <w:rPr>
-                <w:b/>
-                <w:sz w:val="24"/>
-                <w:szCs w:val="24"/>
-              </w:rPr>
-              <w:t>N°</w:t>
-            </w:r>
-            <w:proofErr w:type="spellEnd"/>
-            <w:r>
-              <w:rPr>
-                <w:b/>
-                <w:sz w:val="24"/>
-                <w:szCs w:val="24"/>
-              </w:rPr>
-              <w:t xml:space="preserve"> de Tarea: </w:t>
+            <w:r>
+              <w:rPr>
+                <w:b/>
+                <w:sz w:val="24"/>
+                <w:szCs w:val="24"/>
+              </w:rPr>
+              <w:t xml:space="preserve">N° de Tarea: </w:t>
             </w:r>
             <w:r>
               <w:rPr>
@@ -14107,23 +14132,13 @@
                 <w:szCs w:val="24"/>
               </w:rPr>
             </w:pPr>
-            <w:proofErr w:type="spellStart"/>
-            <w:r>
-              <w:rPr>
-                <w:b/>
-                <w:sz w:val="24"/>
-                <w:szCs w:val="24"/>
-              </w:rPr>
-              <w:t>N°</w:t>
-            </w:r>
-            <w:proofErr w:type="spellEnd"/>
-            <w:r>
-              <w:rPr>
-                <w:b/>
-                <w:sz w:val="24"/>
-                <w:szCs w:val="24"/>
-              </w:rPr>
-              <w:t xml:space="preserve"> Historia de Usuario: </w:t>
+            <w:r>
+              <w:rPr>
+                <w:b/>
+                <w:sz w:val="24"/>
+                <w:szCs w:val="24"/>
+              </w:rPr>
+              <w:t xml:space="preserve">N° Historia de Usuario: </w:t>
             </w:r>
             <w:r>
               <w:rPr>
@@ -14253,7 +14268,14 @@
                 <w:sz w:val="24"/>
                 <w:szCs w:val="24"/>
               </w:rPr>
-              <w:t xml:space="preserve"> 12/12/2021</w:t>
+              <w:t xml:space="preserve"> </w:t>
+            </w:r>
+            <w:r>
+              <w:rPr>
+                <w:sz w:val="24"/>
+                <w:szCs w:val="24"/>
+              </w:rPr>
+              <w:t>20/12/2021</w:t>
             </w:r>
           </w:p>
         </w:tc>
@@ -14329,21 +14351,12 @@
                 <w:szCs w:val="24"/>
               </w:rPr>
             </w:pPr>
-            <w:proofErr w:type="spellStart"/>
-            <w:r>
-              <w:rPr>
-                <w:sz w:val="24"/>
-                <w:szCs w:val="24"/>
-              </w:rPr>
-              <w:t>Huarhuachi</w:t>
-            </w:r>
-            <w:proofErr w:type="spellEnd"/>
-            <w:r>
-              <w:rPr>
-                <w:sz w:val="24"/>
-                <w:szCs w:val="24"/>
-              </w:rPr>
-              <w:t xml:space="preserve"> Ortega, Andrea Mariana</w:t>
+            <w:r>
+              <w:rPr>
+                <w:sz w:val="24"/>
+                <w:szCs w:val="24"/>
+              </w:rPr>
+              <w:t>Huarhuachi Ortega, Andrea Mariana</w:t>
             </w:r>
           </w:p>
           <w:p>
@@ -14365,17 +14378,8 @@
                 <w:sz w:val="24"/>
                 <w:szCs w:val="24"/>
               </w:rPr>
-              <w:t xml:space="preserve">Palacios Barrutia, Jeanpiere </w:t>
-            </w:r>
-            <w:proofErr w:type="spellStart"/>
-            <w:r>
-              <w:rPr>
-                <w:sz w:val="24"/>
-                <w:szCs w:val="24"/>
-              </w:rPr>
-              <w:t>Julian</w:t>
-            </w:r>
-            <w:proofErr w:type="spellEnd"/>
+              <w:t>Palacios Barrutia, Jeanpiere Julian</w:t>
+            </w:r>
           </w:p>
           <w:p>
             <w:pPr>
@@ -14817,91 +14821,126 @@
 <w:hdr xmlns:wpc="http://schemas.microsoft.com/office/word/2010/wordprocessingCanvas" xmlns:cx="http://schemas.microsoft.com/office/drawing/2014/chartex" xmlns:cx1="http://schemas.microsoft.com/office/drawing/2015/9/8/chartex" xmlns:cx2="http://schemas.microsoft.com/office/drawing/2015/10/21/chartex" xmlns:cx3="http://schemas.microsoft.com/office/drawing/2016/5/9/chartex" xmlns:cx4="http://schemas.microsoft.com/office/drawing/2016/5/10/chartex" xmlns:cx5="http://schemas.microsoft.com/office/drawing/2016/5/11/chartex" xmlns:cx6="http://schemas.microsoft.com/office/drawing/2016/5/12/chartex" xmlns:cx7="http://schemas.microsoft.com/office/drawing/2016/5/13/chartex" xmlns:cx8="http://schemas.microsoft.com/office/drawing/2016/5/14/chartex" xmlns:mc="http://schemas.openxmlformats.org/markup-compatibility/2006" xmlns:aink="http://schemas.microsoft.com/office/drawing/2016/ink" xmlns:am3d="http://schemas.microsoft.com/office/drawing/2017/model3d" xmlns:o="urn:schemas-microsoft-com:office:office" xmlns:r="http://schemas.openxmlformats.org/officeDocument/2006/relationships" xmlns:m="http://schemas.openxmlformats.org/officeDocument/2006/math" xmlns:v="urn:schemas-microsoft-com:vml" xmlns:wp14="http://schemas.microsoft.com/office/word/2010/wordprocessingDrawing" xmlns:wp="http://schemas.openxmlformats.org/drawingml/2006/wordprocessingDrawing" xmlns:w10="urn:schemas-microsoft-com:office:word" xmlns:w="http://schemas.openxmlformats.org/wordprocessingml/2006/main" xmlns:w14="http://schemas.microsoft.com/office/word/2010/wordml" xmlns:w15="http://schemas.microsoft.com/office/word/2012/wordml" xmlns:w16cex="http://schemas.microsoft.com/office/word/2018/wordml/cex" xmlns:w16cid="http://schemas.microsoft.com/office/word/2016/wordml/cid" xmlns:w16="http://schemas.microsoft.com/office/word/2018/wordml" xmlns:w16sdtdh="http://schemas.microsoft.com/office/word/2020/wordml/sdtdatahash" xmlns:w16se="http://schemas.microsoft.com/office/word/2015/wordml/symex" xmlns:wpg="http://schemas.microsoft.com/office/word/2010/wordprocessingGroup" xmlns:wpi="http://schemas.microsoft.com/office/word/2010/wordprocessingInk" xmlns:wne="http://schemas.microsoft.com/office/word/2006/wordml" xmlns:wps="http://schemas.microsoft.com/office/word/2010/wordprocessingShape" mc:Ignorable="w14 w15 w16se w16cid w16 w16cex w16sdtdh wp14">
   <w:tbl>
     <w:tblPr>
-      <w:tblW w:w="5000" w:type="pct"/>
-      <w:jc w:val="right"/>
-      <w:shd w:val="clear" w:color="auto" w:fill="0779E4"/>
-      <w:tblCellMar>
-        <w:top w:w="115" w:type="dxa"/>
-        <w:left w:w="115" w:type="dxa"/>
-        <w:bottom w:w="115" w:type="dxa"/>
-        <w:right w:w="115" w:type="dxa"/>
-      </w:tblCellMar>
+      <w:tblStyle w:val="Tablaconcuadrcula"/>
+      <w:tblW w:w="0" w:type="auto"/>
+      <w:tblBorders>
+        <w:top w:val="single" w:sz="4" w:space="0" w:color="000000" w:themeColor="text1"/>
+        <w:left w:val="single" w:sz="4" w:space="0" w:color="000000" w:themeColor="text1"/>
+        <w:bottom w:val="single" w:sz="4" w:space="0" w:color="000000" w:themeColor="text1"/>
+        <w:right w:val="single" w:sz="4" w:space="0" w:color="000000" w:themeColor="text1"/>
+        <w:insideH w:val="single" w:sz="4" w:space="0" w:color="000000" w:themeColor="text1"/>
+        <w:insideV w:val="single" w:sz="4" w:space="0" w:color="000000" w:themeColor="text1"/>
+      </w:tblBorders>
       <w:tblLook w:val="04A0" w:firstRow="1" w:lastRow="0" w:firstColumn="1" w:lastColumn="0" w:noHBand="0" w:noVBand="1"/>
     </w:tblPr>
     <w:tblGrid>
-      <w:gridCol w:w="283"/>
-      <w:gridCol w:w="8743"/>
+      <w:gridCol w:w="1696"/>
+      <w:gridCol w:w="7320"/>
     </w:tblGrid>
     <w:tr>
       <w:trPr>
-        <w:trHeight w:val="310"/>
-        <w:jc w:val="right"/>
+        <w:trHeight w:val="558"/>
       </w:trPr>
       <w:tc>
         <w:tcPr>
-          <w:tcW w:w="157" w:type="pct"/>
-          <w:shd w:val="clear" w:color="auto" w:fill="0779E4"/>
+          <w:tcW w:w="1696" w:type="dxa"/>
+          <w:shd w:val="clear" w:color="auto" w:fill="FAFDCB"/>
           <w:vAlign w:val="center"/>
         </w:tcPr>
         <w:p>
           <w:pPr>
             <w:pStyle w:val="Encabezado"/>
+            <w:jc w:val="center"/>
             <w:rPr>
-              <w:caps/>
-              <w:color w:val="FFFFFF" w:themeColor="background1"/>
+              <w:b/>
+              <w:bCs/>
             </w:rPr>
           </w:pPr>
+          <w:r>
+            <w:rPr>
+              <w:b/>
+              <w:bCs/>
+            </w:rPr>
+            <w:t>V</w:t>
+          </w:r>
+          <w:r>
+            <w:rPr>
+              <w:b/>
+              <w:bCs/>
+            </w:rPr>
+            <w:t>ersión</w:t>
+          </w:r>
+          <w:r>
+            <w:rPr>
+              <w:b/>
+              <w:bCs/>
+            </w:rPr>
+            <w:t xml:space="preserve"> </w:t>
+          </w:r>
+          <w:r>
+            <w:rPr>
+              <w:b/>
+              <w:bCs/>
+            </w:rPr>
+            <w:t>2</w:t>
+          </w:r>
+          <w:r>
+            <w:rPr>
+              <w:b/>
+              <w:bCs/>
+            </w:rPr>
+            <w:t>.0</w:t>
+          </w:r>
         </w:p>
       </w:tc>
       <w:tc>
         <w:tcPr>
-          <w:tcW w:w="4843" w:type="pct"/>
-          <w:shd w:val="clear" w:color="auto" w:fill="0779E4"/>
+          <w:tcW w:w="7320" w:type="dxa"/>
+          <w:shd w:val="clear" w:color="auto" w:fill="AEE7E8"/>
           <w:vAlign w:val="center"/>
         </w:tcPr>
         <w:p>
           <w:pPr>
             <w:pStyle w:val="Encabezado"/>
-            <w:jc w:val="right"/>
+            <w:jc w:val="center"/>
             <w:rPr>
-              <w:caps/>
+              <w:b/>
+              <w:bCs/>
+              <w:i/>
+              <w:iCs/>
               <w:color w:val="FFFFFF" w:themeColor="background1"/>
             </w:rPr>
           </w:pPr>
           <w:r>
             <w:rPr>
-              <w:caps/>
-              <w:color w:val="FFFFFF" w:themeColor="background1"/>
-              <w:lang w:val="es-ES"/>
+              <w:b/>
+              <w:bCs/>
+              <w:i/>
+              <w:iCs/>
+              <w:color w:val="000000" w:themeColor="text1"/>
             </w:rPr>
-            <w:t xml:space="preserve"> </w:t>
+            <w:t xml:space="preserve">Documento de </w:t>
           </w:r>
-          <w:sdt>
-            <w:sdtPr>
-              <w:rPr>
-                <w:caps/>
-                <w:color w:val="FFFFFF" w:themeColor="background1"/>
-              </w:rPr>
-              <w:alias w:val="Título"/>
-              <w:tag w:val=""/>
-              <w:id w:val="-773790484"/>
-              <w:placeholder>
-                <w:docPart w:val="C4F0EA4937FF42649B2E089FD7A5448D"/>
-              </w:placeholder>
-              <w:dataBinding w:prefixMappings="xmlns:ns0='http://purl.org/dc/elements/1.1/' xmlns:ns1='http://schemas.openxmlformats.org/package/2006/metadata/core-properties' " w:xpath="/ns1:coreProperties[1]/ns0:title[1]" w:storeItemID="{6C3C8BC8-F283-45AE-878A-BAB7291924A1}"/>
-              <w:text/>
-            </w:sdtPr>
-            <w:sdtEndPr/>
-            <w:sdtContent>
-              <w:r>
-                <w:rPr>
-                  <w:caps/>
-                  <w:color w:val="FFFFFF" w:themeColor="background1"/>
-                </w:rPr>
-                <w:t>lista de historia de usuarios</w:t>
-              </w:r>
-            </w:sdtContent>
-          </w:sdt>
+          <w:r>
+            <w:rPr>
+              <w:b/>
+              <w:bCs/>
+              <w:i/>
+              <w:iCs/>
+              <w:color w:val="000000" w:themeColor="text1"/>
+            </w:rPr>
+            <w:t xml:space="preserve">Lista de Historias de Usuario </w:t>
+          </w:r>
+          <w:r>
+            <w:rPr>
+              <w:b/>
+              <w:bCs/>
+              <w:i/>
+              <w:iCs/>
+              <w:color w:val="000000" w:themeColor="text1"/>
+            </w:rPr>
+            <w:t>– Meal Planner</w:t>
+          </w:r>
         </w:p>
       </w:tc>
     </w:tr>
@@ -14917,6 +14956,118 @@
 <file path=word/numbering.xml><?xml version="1.0" encoding="utf-8"?>
 <w:numbering xmlns:wpc="http://schemas.microsoft.com/office/word/2010/wordprocessingCanvas" xmlns:cx="http://schemas.microsoft.com/office/drawing/2014/chartex" xmlns:cx1="http://schemas.microsoft.com/office/drawing/2015/9/8/chartex" xmlns:cx2="http://schemas.microsoft.com/office/drawing/2015/10/21/chartex" xmlns:cx3="http://schemas.microsoft.com/office/drawing/2016/5/9/chartex" xmlns:cx4="http://schemas.microsoft.com/office/drawing/2016/5/10/chartex" xmlns:cx5="http://schemas.microsoft.com/office/drawing/2016/5/11/chartex" xmlns:cx6="http://schemas.microsoft.com/office/drawing/2016/5/12/chartex" xmlns:cx7="http://schemas.microsoft.com/office/drawing/2016/5/13/chartex" xmlns:cx8="http://schemas.microsoft.com/office/drawing/2016/5/14/chartex" xmlns:mc="http://schemas.openxmlformats.org/markup-compatibility/2006" xmlns:aink="http://schemas.microsoft.com/office/drawing/2016/ink" xmlns:am3d="http://schemas.microsoft.com/office/drawing/2017/model3d" xmlns:o="urn:schemas-microsoft-com:office:office" xmlns:r="http://schemas.openxmlformats.org/officeDocument/2006/relationships" xmlns:m="http://schemas.openxmlformats.org/officeDocument/2006/math" xmlns:v="urn:schemas-microsoft-com:vml" xmlns:wp14="http://schemas.microsoft.com/office/word/2010/wordprocessingDrawing" xmlns:wp="http://schemas.openxmlformats.org/drawingml/2006/wordprocessingDrawing" xmlns:w10="urn:schemas-microsoft-com:office:word" xmlns:w="http://schemas.openxmlformats.org/wordprocessingml/2006/main" xmlns:w14="http://schemas.microsoft.com/office/word/2010/wordml" xmlns:w15="http://schemas.microsoft.com/office/word/2012/wordml" xmlns:w16cex="http://schemas.microsoft.com/office/word/2018/wordml/cex" xmlns:w16cid="http://schemas.microsoft.com/office/word/2016/wordml/cid" xmlns:w16="http://schemas.microsoft.com/office/word/2018/wordml" xmlns:w16sdtdh="http://schemas.microsoft.com/office/word/2020/wordml/sdtdatahash" xmlns:w16se="http://schemas.microsoft.com/office/word/2015/wordml/symex" xmlns:wpg="http://schemas.microsoft.com/office/word/2010/wordprocessingGroup" xmlns:wpi="http://schemas.microsoft.com/office/word/2010/wordprocessingInk" xmlns:wne="http://schemas.microsoft.com/office/word/2006/wordml" xmlns:wps="http://schemas.microsoft.com/office/word/2010/wordprocessingShape" mc:Ignorable="w14 w15 w16se w16cid w16 w16cex w16sdtdh wp14">
   <w:abstractNum w:abstractNumId="0" w15:restartNumberingAfterBreak="0">
+    <w:nsid w:val="037F5398"/>
+    <w:multiLevelType w:val="hybridMultilevel"/>
+    <w:tmpl w:val="5204F48E"/>
+    <w:lvl w:ilvl="0" w:tplc="E3AA7632">
+      <w:numFmt w:val="bullet"/>
+      <w:lvlText w:val="-"/>
+      <w:lvlJc w:val="left"/>
+      <w:pPr>
+        <w:ind w:left="360" w:hanging="360"/>
+      </w:pPr>
+      <w:rPr>
+        <w:rFonts w:ascii="Arial" w:eastAsia="Arial" w:hAnsi="Arial" w:cs="Arial" w:hint="default"/>
+      </w:rPr>
+    </w:lvl>
+    <w:lvl w:ilvl="1" w:tplc="280A0003" w:tentative="1">
+      <w:start w:val="1"/>
+      <w:numFmt w:val="bullet"/>
+      <w:lvlText w:val="o"/>
+      <w:lvlJc w:val="left"/>
+      <w:pPr>
+        <w:ind w:left="1080" w:hanging="360"/>
+      </w:pPr>
+      <w:rPr>
+        <w:rFonts w:ascii="Courier New" w:hAnsi="Courier New" w:cs="Courier New" w:hint="default"/>
+      </w:rPr>
+    </w:lvl>
+    <w:lvl w:ilvl="2" w:tplc="280A0005" w:tentative="1">
+      <w:start w:val="1"/>
+      <w:numFmt w:val="bullet"/>
+      <w:lvlText w:val=""/>
+      <w:lvlJc w:val="left"/>
+      <w:pPr>
+        <w:ind w:left="1800" w:hanging="360"/>
+      </w:pPr>
+      <w:rPr>
+        <w:rFonts w:ascii="Wingdings" w:hAnsi="Wingdings" w:hint="default"/>
+      </w:rPr>
+    </w:lvl>
+    <w:lvl w:ilvl="3" w:tplc="280A0001" w:tentative="1">
+      <w:start w:val="1"/>
+      <w:numFmt w:val="bullet"/>
+      <w:lvlText w:val=""/>
+      <w:lvlJc w:val="left"/>
+      <w:pPr>
+        <w:ind w:left="2520" w:hanging="360"/>
+      </w:pPr>
+      <w:rPr>
+        <w:rFonts w:ascii="Symbol" w:hAnsi="Symbol" w:hint="default"/>
+      </w:rPr>
+    </w:lvl>
+    <w:lvl w:ilvl="4" w:tplc="280A0003" w:tentative="1">
+      <w:start w:val="1"/>
+      <w:numFmt w:val="bullet"/>
+      <w:lvlText w:val="o"/>
+      <w:lvlJc w:val="left"/>
+      <w:pPr>
+        <w:ind w:left="3240" w:hanging="360"/>
+      </w:pPr>
+      <w:rPr>
+        <w:rFonts w:ascii="Courier New" w:hAnsi="Courier New" w:cs="Courier New" w:hint="default"/>
+      </w:rPr>
+    </w:lvl>
+    <w:lvl w:ilvl="5" w:tplc="280A0005" w:tentative="1">
+      <w:start w:val="1"/>
+      <w:numFmt w:val="bullet"/>
+      <w:lvlText w:val=""/>
+      <w:lvlJc w:val="left"/>
+      <w:pPr>
+        <w:ind w:left="3960" w:hanging="360"/>
+      </w:pPr>
+      <w:rPr>
+        <w:rFonts w:ascii="Wingdings" w:hAnsi="Wingdings" w:hint="default"/>
+      </w:rPr>
+    </w:lvl>
+    <w:lvl w:ilvl="6" w:tplc="280A0001" w:tentative="1">
+      <w:start w:val="1"/>
+      <w:numFmt w:val="bullet"/>
+      <w:lvlText w:val=""/>
+      <w:lvlJc w:val="left"/>
+      <w:pPr>
+        <w:ind w:left="4680" w:hanging="360"/>
+      </w:pPr>
+      <w:rPr>
+        <w:rFonts w:ascii="Symbol" w:hAnsi="Symbol" w:hint="default"/>
+      </w:rPr>
+    </w:lvl>
+    <w:lvl w:ilvl="7" w:tplc="280A0003" w:tentative="1">
+      <w:start w:val="1"/>
+      <w:numFmt w:val="bullet"/>
+      <w:lvlText w:val="o"/>
+      <w:lvlJc w:val="left"/>
+      <w:pPr>
+        <w:ind w:left="5400" w:hanging="360"/>
+      </w:pPr>
+      <w:rPr>
+        <w:rFonts w:ascii="Courier New" w:hAnsi="Courier New" w:cs="Courier New" w:hint="default"/>
+      </w:rPr>
+    </w:lvl>
+    <w:lvl w:ilvl="8" w:tplc="280A0005" w:tentative="1">
+      <w:start w:val="1"/>
+      <w:numFmt w:val="bullet"/>
+      <w:lvlText w:val=""/>
+      <w:lvlJc w:val="left"/>
+      <w:pPr>
+        <w:ind w:left="6120" w:hanging="360"/>
+      </w:pPr>
+      <w:rPr>
+        <w:rFonts w:ascii="Wingdings" w:hAnsi="Wingdings" w:hint="default"/>
+      </w:rPr>
+    </w:lvl>
+  </w:abstractNum>
+  <w:abstractNum w:abstractNumId="1" w15:restartNumberingAfterBreak="0">
     <w:nsid w:val="18482E1C"/>
     <w:multiLevelType w:val="multilevel"/>
     <w:tmpl w:val="53EAB056"/>
@@ -15029,7 +15180,7 @@
       </w:rPr>
     </w:lvl>
   </w:abstractNum>
-  <w:abstractNum w:abstractNumId="1" w15:restartNumberingAfterBreak="0">
+  <w:abstractNum w:abstractNumId="2" w15:restartNumberingAfterBreak="0">
     <w:nsid w:val="232753B5"/>
     <w:multiLevelType w:val="multilevel"/>
     <w:tmpl w:val="04A6B8B2"/>
@@ -15142,7 +15293,7 @@
       </w:rPr>
     </w:lvl>
   </w:abstractNum>
-  <w:abstractNum w:abstractNumId="2" w15:restartNumberingAfterBreak="0">
+  <w:abstractNum w:abstractNumId="3" w15:restartNumberingAfterBreak="0">
     <w:nsid w:val="24477305"/>
     <w:multiLevelType w:val="multilevel"/>
     <w:tmpl w:val="ADE4A944"/>
@@ -15255,7 +15406,7 @@
       </w:rPr>
     </w:lvl>
   </w:abstractNum>
-  <w:abstractNum w:abstractNumId="3" w15:restartNumberingAfterBreak="0">
+  <w:abstractNum w:abstractNumId="4" w15:restartNumberingAfterBreak="0">
     <w:nsid w:val="3A5E5AF7"/>
     <w:multiLevelType w:val="multilevel"/>
     <w:tmpl w:val="DC58DED6"/>
@@ -15368,7 +15519,7 @@
       </w:rPr>
     </w:lvl>
   </w:abstractNum>
-  <w:abstractNum w:abstractNumId="4" w15:restartNumberingAfterBreak="0">
+  <w:abstractNum w:abstractNumId="5" w15:restartNumberingAfterBreak="0">
     <w:nsid w:val="44187FA1"/>
     <w:multiLevelType w:val="multilevel"/>
     <w:tmpl w:val="326819DE"/>
@@ -15481,7 +15632,7 @@
       </w:rPr>
     </w:lvl>
   </w:abstractNum>
-  <w:abstractNum w:abstractNumId="5" w15:restartNumberingAfterBreak="0">
+  <w:abstractNum w:abstractNumId="6" w15:restartNumberingAfterBreak="0">
     <w:nsid w:val="66C90CA4"/>
     <w:multiLevelType w:val="multilevel"/>
     <w:tmpl w:val="569AE98E"/>
@@ -15594,7 +15745,7 @@
       </w:rPr>
     </w:lvl>
   </w:abstractNum>
-  <w:abstractNum w:abstractNumId="6" w15:restartNumberingAfterBreak="0">
+  <w:abstractNum w:abstractNumId="7" w15:restartNumberingAfterBreak="0">
     <w:nsid w:val="7FD44D62"/>
     <w:multiLevelType w:val="multilevel"/>
     <w:tmpl w:val="E606F7EA"/>
@@ -15723,25 +15874,28 @@
     </w:lvl>
   </w:abstractNum>
   <w:num w:numId="1">
+    <w:abstractNumId w:val="2"/>
+  </w:num>
+  <w:num w:numId="2">
     <w:abstractNumId w:val="1"/>
   </w:num>
-  <w:num w:numId="2">
-    <w:abstractNumId w:val="0"/>
+  <w:num w:numId="3">
+    <w:abstractNumId w:val="5"/>
   </w:num>
-  <w:num w:numId="3">
+  <w:num w:numId="4">
+    <w:abstractNumId w:val="6"/>
+  </w:num>
+  <w:num w:numId="5">
     <w:abstractNumId w:val="4"/>
   </w:num>
-  <w:num w:numId="4">
-    <w:abstractNumId w:val="5"/>
-  </w:num>
-  <w:num w:numId="5">
+  <w:num w:numId="6">
     <w:abstractNumId w:val="3"/>
   </w:num>
-  <w:num w:numId="6">
-    <w:abstractNumId w:val="2"/>
+  <w:num w:numId="7">
+    <w:abstractNumId w:val="7"/>
   </w:num>
-  <w:num w:numId="7">
-    <w:abstractNumId w:val="6"/>
+  <w:num w:numId="8">
+    <w:abstractNumId w:val="0"/>
   </w:num>
 </w:numbering>
 </file>
@@ -16639,6 +16793,25 @@
     <w:uiPriority w:val="99"/>
     <w:rsid w:val="00A44094"/>
   </w:style>
+  <w:style w:type="table" w:styleId="Tablaconcuadrcula">
+    <w:name w:val="Table Grid"/>
+    <w:basedOn w:val="Tablanormal"/>
+    <w:uiPriority w:val="39"/>
+    <w:rsid w:val="00402B17"/>
+    <w:pPr>
+      <w:spacing w:line="240" w:lineRule="auto"/>
+    </w:pPr>
+    <w:tblPr>
+      <w:tblBorders>
+        <w:top w:val="single" w:sz="4" w:space="0" w:color="auto"/>
+        <w:left w:val="single" w:sz="4" w:space="0" w:color="auto"/>
+        <w:bottom w:val="single" w:sz="4" w:space="0" w:color="auto"/>
+        <w:right w:val="single" w:sz="4" w:space="0" w:color="auto"/>
+        <w:insideH w:val="single" w:sz="4" w:space="0" w:color="auto"/>
+        <w:insideV w:val="single" w:sz="4" w:space="0" w:color="auto"/>
+      </w:tblBorders>
+    </w:tblPr>
+  </w:style>
 </w:styles>
 </file>
 
@@ -16676,43 +16849,26 @@
         </w:p>
       </w:docPartBody>
     </w:docPart>
-    <w:docPart>
-      <w:docPartPr>
-        <w:name w:val="C4F0EA4937FF42649B2E089FD7A5448D"/>
-        <w:category>
-          <w:name w:val="General"/>
-          <w:gallery w:val="placeholder"/>
-        </w:category>
-        <w:types>
-          <w:type w:val="bbPlcHdr"/>
-        </w:types>
-        <w:behaviors>
-          <w:behavior w:val="content"/>
-        </w:behaviors>
-        <w:guid w:val="{7D7B586E-0569-40C3-BD7B-8C2857F9043A}"/>
-      </w:docPartPr>
-      <w:docPartBody>
-        <w:p>
-          <w:pPr>
-            <w:pStyle w:val="C4F0EA4937FF42649B2E089FD7A5448D"/>
-          </w:pPr>
-          <w:r>
-            <w:rPr>
-              <w:caps/>
-              <w:color w:val="FFFFFF" w:themeColor="background1"/>
-              <w:lang w:val="es-ES"/>
-            </w:rPr>
-            <w:t>[Título del documento]</w:t>
-          </w:r>
-        </w:p>
-      </w:docPartBody>
-    </w:docPart>
   </w:docParts>
 </w:glossaryDocument>
 </file>
 
 <file path=word/glossary/fontTable.xml><?xml version="1.0" encoding="utf-8"?>
 <w:fonts xmlns:mc="http://schemas.openxmlformats.org/markup-compatibility/2006" xmlns:r="http://schemas.openxmlformats.org/officeDocument/2006/relationships" xmlns:w="http://schemas.openxmlformats.org/wordprocessingml/2006/main" xmlns:w14="http://schemas.microsoft.com/office/word/2010/wordml" xmlns:w15="http://schemas.microsoft.com/office/word/2012/wordml" xmlns:w16cex="http://schemas.microsoft.com/office/word/2018/wordml/cex" xmlns:w16cid="http://schemas.microsoft.com/office/word/2016/wordml/cid" xmlns:w16="http://schemas.microsoft.com/office/word/2018/wordml" xmlns:w16sdtdh="http://schemas.microsoft.com/office/word/2020/wordml/sdtdatahash" xmlns:w16se="http://schemas.microsoft.com/office/word/2015/wordml/symex" mc:Ignorable="w14 w15 w16se w16cid w16 w16cex w16sdtdh">
+  <w:font w:name="Arial">
+    <w:panose1 w:val="020B0604020202020204"/>
+    <w:charset w:val="00"/>
+    <w:family w:val="swiss"/>
+    <w:pitch w:val="variable"/>
+    <w:sig w:usb0="E0002EFF" w:usb1="C000785B" w:usb2="00000009" w:usb3="00000000" w:csb0="000001FF" w:csb1="00000000"/>
+  </w:font>
+  <w:font w:name="Courier New">
+    <w:panose1 w:val="02070309020205020404"/>
+    <w:charset w:val="00"/>
+    <w:family w:val="modern"/>
+    <w:pitch w:val="fixed"/>
+    <w:sig w:usb0="E0002EFF" w:usb1="C0007843" w:usb2="00000009" w:usb3="00000000" w:csb0="000001FF" w:csb1="00000000"/>
+  </w:font>
   <w:font w:name="Times New Roman">
     <w:panose1 w:val="02020603050405020304"/>
     <w:charset w:val="00"/>
@@ -16720,12 +16876,19 @@
     <w:pitch w:val="variable"/>
     <w:sig w:usb0="E0002EFF" w:usb1="C000785B" w:usb2="00000009" w:usb3="00000000" w:csb0="000001FF" w:csb1="00000000"/>
   </w:font>
-  <w:font w:name="Arial">
-    <w:panose1 w:val="020B0604020202020204"/>
-    <w:charset w:val="00"/>
-    <w:family w:val="swiss"/>
+  <w:font w:name="Wingdings">
+    <w:panose1 w:val="05000000000000000000"/>
+    <w:charset w:val="02"/>
+    <w:family w:val="auto"/>
     <w:pitch w:val="variable"/>
-    <w:sig w:usb0="E0002EFF" w:usb1="C000785B" w:usb2="00000009" w:usb3="00000000" w:csb0="000001FF" w:csb1="00000000"/>
+    <w:sig w:usb0="00000000" w:usb1="10000000" w:usb2="00000000" w:usb3="00000000" w:csb0="80000000" w:csb1="00000000"/>
+  </w:font>
+  <w:font w:name="Symbol">
+    <w:panose1 w:val="05050102010706020507"/>
+    <w:charset w:val="02"/>
+    <w:family w:val="roman"/>
+    <w:pitch w:val="variable"/>
+    <w:sig w:usb0="00000000" w:usb1="10000000" w:usb2="00000000" w:usb3="00000000" w:csb0="80000000" w:csb1="00000000"/>
   </w:font>
   <w:font w:name="Cambria">
     <w:panose1 w:val="02040503050406030204"/>
@@ -16769,9 +16932,11 @@
   <w:rsids>
     <w:rsidRoot w:val="00632CCA"/>
     <w:rsid w:val="000676A6"/>
+    <w:rsid w:val="003F4597"/>
     <w:rsid w:val="00531D68"/>
     <w:rsid w:val="00632CCA"/>
     <w:rsid w:val="007A6B14"/>
+    <w:rsid w:val="00A127B8"/>
     <w:rsid w:val="00FD68D4"/>
   </w:rsids>
   <m:mathPr>

</xml_diff>